<commit_message>
Homework from the seventh seminar
</commit_message>
<xml_diff>
--- a/All tasks.docx
+++ b/All tasks.docx
@@ -127,7 +127,7 @@
           <w:kern w:val="0"/>
           <w:sz w:val="36"/>
           <w:szCs w:val="36"/>
-          <w:lang w:val="en-US" w:eastAsia="ru-RU"/>
+          <w:lang w:eastAsia="ru-RU"/>
           <w14:ligatures w14:val="none"/>
         </w:rPr>
       </w:pPr>
@@ -142,6 +142,18 @@
           <w14:ligatures w14:val="none"/>
         </w:rPr>
         <w:t>Циклы</w:t>
+      </w:r>
+      <w:r>
+        <w:rPr>
+          <w:rFonts w:ascii="inherit" w:eastAsia="Times New Roman" w:hAnsi="inherit" w:cs="Times New Roman"/>
+          <w:color w:val="3F5368"/>
+          <w:kern w:val="0"/>
+          <w:sz w:val="36"/>
+          <w:szCs w:val="36"/>
+          <w:lang w:eastAsia="ru-RU"/>
+          <w14:ligatures w14:val="none"/>
+        </w:rPr>
+        <w:t xml:space="preserve"> </w:t>
       </w:r>
       <w:r>
         <w:rPr>
@@ -153,7 +165,55 @@
           <w:lang w:val="en-US" w:eastAsia="ru-RU"/>
           <w14:ligatures w14:val="none"/>
         </w:rPr>
-        <w:t xml:space="preserve"> while, do while</w:t>
+        <w:t>while</w:t>
+      </w:r>
+      <w:r>
+        <w:rPr>
+          <w:rFonts w:ascii="inherit" w:eastAsia="Times New Roman" w:hAnsi="inherit" w:cs="Times New Roman"/>
+          <w:color w:val="3F5368"/>
+          <w:kern w:val="0"/>
+          <w:sz w:val="36"/>
+          <w:szCs w:val="36"/>
+          <w:lang w:eastAsia="ru-RU"/>
+          <w14:ligatures w14:val="none"/>
+        </w:rPr>
+        <w:t xml:space="preserve">, </w:t>
+      </w:r>
+      <w:r>
+        <w:rPr>
+          <w:rFonts w:ascii="inherit" w:eastAsia="Times New Roman" w:hAnsi="inherit" w:cs="Times New Roman"/>
+          <w:color w:val="3F5368"/>
+          <w:kern w:val="0"/>
+          <w:sz w:val="36"/>
+          <w:szCs w:val="36"/>
+          <w:lang w:val="en-US" w:eastAsia="ru-RU"/>
+          <w14:ligatures w14:val="none"/>
+        </w:rPr>
+        <w:t>do</w:t>
+      </w:r>
+      <w:r>
+        <w:rPr>
+          <w:rFonts w:ascii="inherit" w:eastAsia="Times New Roman" w:hAnsi="inherit" w:cs="Times New Roman"/>
+          <w:color w:val="3F5368"/>
+          <w:kern w:val="0"/>
+          <w:sz w:val="36"/>
+          <w:szCs w:val="36"/>
+          <w:lang w:eastAsia="ru-RU"/>
+          <w14:ligatures w14:val="none"/>
+        </w:rPr>
+        <w:t xml:space="preserve"> </w:t>
+      </w:r>
+      <w:r>
+        <w:rPr>
+          <w:rFonts w:ascii="inherit" w:eastAsia="Times New Roman" w:hAnsi="inherit" w:cs="Times New Roman"/>
+          <w:color w:val="3F5368"/>
+          <w:kern w:val="0"/>
+          <w:sz w:val="36"/>
+          <w:szCs w:val="36"/>
+          <w:lang w:val="en-US" w:eastAsia="ru-RU"/>
+          <w14:ligatures w14:val="none"/>
+        </w:rPr>
+        <w:t>while</w:t>
       </w:r>
     </w:p>
     <w:p>
@@ -193,7 +253,7 @@
           <w:kern w:val="0"/>
           <w:sz w:val="23"/>
           <w:szCs w:val="23"/>
-          <w:lang w:val="en-US" w:eastAsia="ru-RU"/>
+          <w:lang w:eastAsia="ru-RU"/>
           <w14:ligatures w14:val="none"/>
         </w:rPr>
         <w:t xml:space="preserve"> 1. </w:t>
@@ -4640,11 +4700,4230 @@
     </w:p>
     <w:p>
       <w:pPr>
-        <w:rPr>
-          <w:lang w:val="en-US"/>
+        <w:pStyle w:val="3"/>
+        <w:spacing w:before="0" w:beforeAutospacing="0" w:after="0" w:afterAutospacing="0" w:line="360" w:lineRule="atLeast"/>
+        <w:rPr>
+          <w:rFonts w:ascii="Arial" w:hAnsi="Arial" w:cs="Arial"/>
+          <w:b w:val="0"/>
+          <w:bCs w:val="0"/>
+          <w:color w:val="3F5368"/>
+          <w:sz w:val="26"/>
+          <w:szCs w:val="26"/>
         </w:rPr>
       </w:pPr>
+      <w:r>
+        <w:rPr>
+          <w:rFonts w:ascii="Arial" w:hAnsi="Arial" w:cs="Arial"/>
+          <w:b w:val="0"/>
+          <w:bCs w:val="0"/>
+          <w:color w:val="3F5368"/>
+          <w:sz w:val="26"/>
+          <w:szCs w:val="26"/>
+        </w:rPr>
+        <w:lastRenderedPageBreak/>
+        <w:t xml:space="preserve">Урок 7. Циклы </w:t>
+      </w:r>
+      <w:proofErr w:type="spellStart"/>
+      <w:r>
+        <w:rPr>
+          <w:rFonts w:ascii="Arial" w:hAnsi="Arial" w:cs="Arial"/>
+          <w:b w:val="0"/>
+          <w:bCs w:val="0"/>
+          <w:color w:val="3F5368"/>
+          <w:sz w:val="26"/>
+          <w:szCs w:val="26"/>
+        </w:rPr>
+        <w:t>for</w:t>
+      </w:r>
+      <w:proofErr w:type="spellEnd"/>
+      <w:r>
+        <w:rPr>
+          <w:rFonts w:ascii="Arial" w:hAnsi="Arial" w:cs="Arial"/>
+          <w:b w:val="0"/>
+          <w:bCs w:val="0"/>
+          <w:color w:val="3F5368"/>
+          <w:sz w:val="26"/>
+          <w:szCs w:val="26"/>
+        </w:rPr>
+        <w:t xml:space="preserve"> и алгоритмы на циклах</w:t>
+      </w:r>
     </w:p>
+    <w:p>
+      <w:pPr>
+        <w:pStyle w:val="2"/>
+        <w:shd w:val="clear" w:color="auto" w:fill="FFFFFF"/>
+        <w:spacing w:before="0" w:beforeAutospacing="0" w:after="0" w:afterAutospacing="0" w:line="480" w:lineRule="atLeast"/>
+        <w:rPr>
+          <w:rFonts w:ascii="inherit" w:hAnsi="inherit"/>
+          <w:b w:val="0"/>
+          <w:bCs w:val="0"/>
+          <w:color w:val="3F5368"/>
+        </w:rPr>
+      </w:pPr>
+      <w:r>
+        <w:rPr>
+          <w:rFonts w:ascii="inherit" w:hAnsi="inherit"/>
+          <w:b w:val="0"/>
+          <w:bCs w:val="0"/>
+          <w:color w:val="3F5368"/>
+        </w:rPr>
+        <w:t xml:space="preserve">Циклы </w:t>
+      </w:r>
+      <w:proofErr w:type="spellStart"/>
+      <w:r>
+        <w:rPr>
+          <w:rFonts w:ascii="inherit" w:hAnsi="inherit"/>
+          <w:b w:val="0"/>
+          <w:bCs w:val="0"/>
+          <w:color w:val="3F5368"/>
+        </w:rPr>
+        <w:t>for</w:t>
+      </w:r>
+      <w:proofErr w:type="spellEnd"/>
+    </w:p>
+    <w:p>
+      <w:pPr>
+        <w:pStyle w:val="a3"/>
+        <w:shd w:val="clear" w:color="auto" w:fill="FFFFFF"/>
+        <w:spacing w:before="0" w:beforeAutospacing="0" w:after="0" w:afterAutospacing="0"/>
+        <w:rPr>
+          <w:rFonts w:ascii="Roboto" w:hAnsi="Roboto"/>
+          <w:color w:val="2C2D30"/>
+          <w:sz w:val="23"/>
+          <w:szCs w:val="23"/>
+        </w:rPr>
+      </w:pPr>
+      <w:hyperlink r:id="rId4" w:tgtFrame="_blank" w:history="1">
+        <w:r>
+          <w:rPr>
+            <w:rStyle w:val="a5"/>
+            <w:rFonts w:ascii="Roboto" w:hAnsi="Roboto"/>
+            <w:color w:val="2585EE"/>
+            <w:sz w:val="23"/>
+            <w:szCs w:val="23"/>
+          </w:rPr>
+          <w:t>repl.it/@jebrax/SheepFor</w:t>
+        </w:r>
+      </w:hyperlink>
+      <w:r>
+        <w:rPr>
+          <w:rFonts w:ascii="Roboto" w:hAnsi="Roboto"/>
+          <w:color w:val="2C2D30"/>
+          <w:sz w:val="23"/>
+          <w:szCs w:val="23"/>
+        </w:rPr>
+        <w:br/>
+      </w:r>
+      <w:hyperlink r:id="rId5" w:tgtFrame="_blank" w:history="1">
+        <w:r>
+          <w:rPr>
+            <w:rStyle w:val="a5"/>
+            <w:rFonts w:ascii="Roboto" w:hAnsi="Roboto"/>
+            <w:color w:val="2585EE"/>
+            <w:sz w:val="23"/>
+            <w:szCs w:val="23"/>
+          </w:rPr>
+          <w:t>repl.it/@jebrax/TolyaWhile</w:t>
+        </w:r>
+      </w:hyperlink>
+      <w:r>
+        <w:rPr>
+          <w:rFonts w:ascii="Roboto" w:hAnsi="Roboto"/>
+          <w:color w:val="2C2D30"/>
+          <w:sz w:val="23"/>
+          <w:szCs w:val="23"/>
+        </w:rPr>
+        <w:br/>
+      </w:r>
+      <w:hyperlink r:id="rId6" w:tgtFrame="_blank" w:history="1">
+        <w:r>
+          <w:rPr>
+            <w:rStyle w:val="a5"/>
+            <w:rFonts w:ascii="Roboto" w:hAnsi="Roboto"/>
+            <w:color w:val="2585EE"/>
+            <w:sz w:val="23"/>
+            <w:szCs w:val="23"/>
+          </w:rPr>
+          <w:t>repl.it/@jebrax/TolyaFor</w:t>
+        </w:r>
+      </w:hyperlink>
+      <w:r>
+        <w:rPr>
+          <w:rFonts w:ascii="Roboto" w:hAnsi="Roboto"/>
+          <w:color w:val="2C2D30"/>
+          <w:sz w:val="23"/>
+          <w:szCs w:val="23"/>
+        </w:rPr>
+        <w:br/>
+      </w:r>
+      <w:r>
+        <w:rPr>
+          <w:rFonts w:ascii="Roboto" w:hAnsi="Roboto"/>
+          <w:color w:val="2C2D30"/>
+          <w:sz w:val="23"/>
+          <w:szCs w:val="23"/>
+        </w:rPr>
+        <w:br/>
+      </w:r>
+      <w:r>
+        <w:rPr>
+          <w:rStyle w:val="a4"/>
+          <w:rFonts w:ascii="Roboto" w:hAnsi="Roboto"/>
+          <w:color w:val="2C2D30"/>
+          <w:sz w:val="23"/>
+          <w:szCs w:val="23"/>
+        </w:rPr>
+        <w:t xml:space="preserve">Задача 1. Кукушка (цикл </w:t>
+      </w:r>
+      <w:proofErr w:type="spellStart"/>
+      <w:r>
+        <w:rPr>
+          <w:rStyle w:val="a4"/>
+          <w:rFonts w:ascii="Roboto" w:hAnsi="Roboto"/>
+          <w:color w:val="2C2D30"/>
+          <w:sz w:val="23"/>
+          <w:szCs w:val="23"/>
+        </w:rPr>
+        <w:t>for</w:t>
+      </w:r>
+      <w:proofErr w:type="spellEnd"/>
+      <w:r>
+        <w:rPr>
+          <w:rStyle w:val="a4"/>
+          <w:rFonts w:ascii="Roboto" w:hAnsi="Roboto"/>
+          <w:color w:val="2C2D30"/>
+          <w:sz w:val="23"/>
+          <w:szCs w:val="23"/>
+        </w:rPr>
+        <w:t>).</w:t>
+      </w:r>
+      <w:r>
+        <w:rPr>
+          <w:rFonts w:ascii="Roboto" w:hAnsi="Roboto"/>
+          <w:color w:val="2C2D30"/>
+          <w:sz w:val="23"/>
+          <w:szCs w:val="23"/>
+        </w:rPr>
+        <w:br/>
+        <w:t xml:space="preserve">Перепишите программу из прошлого модуля, используя цикл </w:t>
+      </w:r>
+      <w:proofErr w:type="spellStart"/>
+      <w:r>
+        <w:rPr>
+          <w:rFonts w:ascii="Roboto" w:hAnsi="Roboto"/>
+          <w:color w:val="2C2D30"/>
+          <w:sz w:val="23"/>
+          <w:szCs w:val="23"/>
+        </w:rPr>
+        <w:t>for</w:t>
+      </w:r>
+      <w:proofErr w:type="spellEnd"/>
+      <w:r>
+        <w:rPr>
+          <w:rFonts w:ascii="Roboto" w:hAnsi="Roboto"/>
+          <w:color w:val="2C2D30"/>
+          <w:sz w:val="23"/>
+          <w:szCs w:val="23"/>
+        </w:rPr>
+        <w:t>. Напишите программу, которая имитировала бы часы с кукушкой. В начале работы она спрашивает, который час, а затем нужное количество раз пишет “Ку-ку!”. Обеспечьте контроль ввода (например, количество часов не может быть отрицательным).</w:t>
+      </w:r>
+      <w:r>
+        <w:rPr>
+          <w:rFonts w:ascii="Roboto" w:hAnsi="Roboto"/>
+          <w:color w:val="2C2D30"/>
+          <w:sz w:val="23"/>
+          <w:szCs w:val="23"/>
+        </w:rPr>
+        <w:br/>
+      </w:r>
+      <w:r>
+        <w:rPr>
+          <w:rFonts w:ascii="Roboto" w:hAnsi="Roboto"/>
+          <w:color w:val="2C2D30"/>
+          <w:sz w:val="23"/>
+          <w:szCs w:val="23"/>
+        </w:rPr>
+        <w:br/>
+      </w:r>
+      <w:r>
+        <w:rPr>
+          <w:rStyle w:val="a4"/>
+          <w:rFonts w:ascii="Roboto" w:hAnsi="Roboto"/>
+          <w:color w:val="2C2D30"/>
+          <w:sz w:val="23"/>
+          <w:szCs w:val="23"/>
+        </w:rPr>
+        <w:t xml:space="preserve">Задача 2. Сумма чисел (цикл </w:t>
+      </w:r>
+      <w:proofErr w:type="spellStart"/>
+      <w:r>
+        <w:rPr>
+          <w:rStyle w:val="a4"/>
+          <w:rFonts w:ascii="Roboto" w:hAnsi="Roboto"/>
+          <w:color w:val="2C2D30"/>
+          <w:sz w:val="23"/>
+          <w:szCs w:val="23"/>
+        </w:rPr>
+        <w:t>for</w:t>
+      </w:r>
+      <w:proofErr w:type="spellEnd"/>
+      <w:r>
+        <w:rPr>
+          <w:rStyle w:val="a4"/>
+          <w:rFonts w:ascii="Roboto" w:hAnsi="Roboto"/>
+          <w:color w:val="2C2D30"/>
+          <w:sz w:val="23"/>
+          <w:szCs w:val="23"/>
+        </w:rPr>
+        <w:t>).</w:t>
+      </w:r>
+      <w:r>
+        <w:rPr>
+          <w:rFonts w:ascii="Roboto" w:hAnsi="Roboto"/>
+          <w:color w:val="2C2D30"/>
+          <w:sz w:val="23"/>
+          <w:szCs w:val="23"/>
+        </w:rPr>
+        <w:br/>
+        <w:t xml:space="preserve">Перепишите программу из прошлого модуля, используя цикл </w:t>
+      </w:r>
+      <w:proofErr w:type="spellStart"/>
+      <w:r>
+        <w:rPr>
+          <w:rFonts w:ascii="Roboto" w:hAnsi="Roboto"/>
+          <w:color w:val="2C2D30"/>
+          <w:sz w:val="23"/>
+          <w:szCs w:val="23"/>
+        </w:rPr>
+        <w:t>for</w:t>
+      </w:r>
+      <w:proofErr w:type="spellEnd"/>
+      <w:r>
+        <w:rPr>
+          <w:rFonts w:ascii="Roboto" w:hAnsi="Roboto"/>
+          <w:color w:val="2C2D30"/>
+          <w:sz w:val="23"/>
+          <w:szCs w:val="23"/>
+        </w:rPr>
+        <w:t>. У бухгалтера сломались счеты. Напишите программу, которая считала бы сумму вводимых чисел. В начале у бухгалтера спрашивают, сколько чисел тот хочет сложить, затем нужное количество раз просят ввести число и в конце выводят получившуюся сумму.</w:t>
+      </w:r>
+      <w:r>
+        <w:rPr>
+          <w:rFonts w:ascii="Roboto" w:hAnsi="Roboto"/>
+          <w:color w:val="2C2D30"/>
+          <w:sz w:val="23"/>
+          <w:szCs w:val="23"/>
+        </w:rPr>
+        <w:br/>
+      </w:r>
+      <w:r>
+        <w:rPr>
+          <w:rFonts w:ascii="Roboto" w:hAnsi="Roboto"/>
+          <w:color w:val="2C2D30"/>
+          <w:sz w:val="23"/>
+          <w:szCs w:val="23"/>
+        </w:rPr>
+        <w:br/>
+      </w:r>
+      <w:r>
+        <w:rPr>
+          <w:rStyle w:val="a4"/>
+          <w:rFonts w:ascii="Roboto" w:hAnsi="Roboto"/>
+          <w:color w:val="2C2D30"/>
+          <w:sz w:val="23"/>
+          <w:szCs w:val="23"/>
+        </w:rPr>
+        <w:t>Задача 3. Таблица умножения.</w:t>
+      </w:r>
+      <w:r>
+        <w:rPr>
+          <w:rFonts w:ascii="Roboto" w:hAnsi="Roboto"/>
+          <w:color w:val="2C2D30"/>
+          <w:sz w:val="23"/>
+          <w:szCs w:val="23"/>
+        </w:rPr>
+        <w:br/>
+        <w:t>Первоклассник Вася родился в век высоких технологий и не умеет умножать в уме. Он боится контрольной работы на знание таблицы умножения, поэтому он решил написать на С++ программу-шпаргалку. Вася хочет ввести число, а программа должна выдать таблицу умножения для этого числа. Помогите Васе написать программу.</w:t>
+      </w:r>
+      <w:r>
+        <w:rPr>
+          <w:rFonts w:ascii="Roboto" w:hAnsi="Roboto"/>
+          <w:color w:val="2C2D30"/>
+          <w:sz w:val="23"/>
+          <w:szCs w:val="23"/>
+        </w:rPr>
+        <w:br/>
+      </w:r>
+      <w:r>
+        <w:rPr>
+          <w:rFonts w:ascii="Roboto" w:hAnsi="Roboto"/>
+          <w:color w:val="2C2D30"/>
+          <w:sz w:val="23"/>
+          <w:szCs w:val="23"/>
+        </w:rPr>
+        <w:br/>
+      </w:r>
+      <w:r>
+        <w:rPr>
+          <w:rStyle w:val="a4"/>
+          <w:rFonts w:ascii="Roboto" w:hAnsi="Roboto"/>
+          <w:color w:val="2C2D30"/>
+          <w:sz w:val="23"/>
+          <w:szCs w:val="23"/>
+        </w:rPr>
+        <w:t>Задача 4. Сумма нечётных.</w:t>
+      </w:r>
+      <w:r>
+        <w:rPr>
+          <w:rFonts w:ascii="Roboto" w:hAnsi="Roboto"/>
+          <w:color w:val="2C2D30"/>
+          <w:sz w:val="23"/>
+          <w:szCs w:val="23"/>
+        </w:rPr>
+        <w:br/>
+        <w:t>Напишите программу, похожую на разобранный нами пример с суммой чисел, но только теперь нужно вычислить сумму всех нечётных чисел, лежащих в диапазоне от единицы до указанного пользователем числа включительно.</w:t>
+      </w:r>
+      <w:r>
+        <w:rPr>
+          <w:rFonts w:ascii="Roboto" w:hAnsi="Roboto"/>
+          <w:color w:val="2C2D30"/>
+          <w:sz w:val="23"/>
+          <w:szCs w:val="23"/>
+        </w:rPr>
+        <w:br/>
+      </w:r>
+      <w:r>
+        <w:rPr>
+          <w:rFonts w:ascii="Roboto" w:hAnsi="Roboto"/>
+          <w:color w:val="2C2D30"/>
+          <w:sz w:val="23"/>
+          <w:szCs w:val="23"/>
+        </w:rPr>
+        <w:br/>
+      </w:r>
+      <w:r>
+        <w:rPr>
+          <w:rStyle w:val="a4"/>
+          <w:rFonts w:ascii="Roboto" w:hAnsi="Roboto"/>
+          <w:color w:val="2C2D30"/>
+          <w:sz w:val="23"/>
+          <w:szCs w:val="23"/>
+        </w:rPr>
+        <w:t xml:space="preserve">Задача 5. Начальник (цикл </w:t>
+      </w:r>
+      <w:proofErr w:type="spellStart"/>
+      <w:r>
+        <w:rPr>
+          <w:rStyle w:val="a4"/>
+          <w:rFonts w:ascii="Roboto" w:hAnsi="Roboto"/>
+          <w:color w:val="2C2D30"/>
+          <w:sz w:val="23"/>
+          <w:szCs w:val="23"/>
+        </w:rPr>
+        <w:t>for</w:t>
+      </w:r>
+      <w:proofErr w:type="spellEnd"/>
+      <w:r>
+        <w:rPr>
+          <w:rStyle w:val="a4"/>
+          <w:rFonts w:ascii="Roboto" w:hAnsi="Roboto"/>
+          <w:color w:val="2C2D30"/>
+          <w:sz w:val="23"/>
+          <w:szCs w:val="23"/>
+        </w:rPr>
+        <w:t>).</w:t>
+      </w:r>
+      <w:r>
+        <w:rPr>
+          <w:rFonts w:ascii="Roboto" w:hAnsi="Roboto"/>
+          <w:color w:val="2C2D30"/>
+          <w:sz w:val="23"/>
+          <w:szCs w:val="23"/>
+        </w:rPr>
+        <w:br/>
+        <w:t xml:space="preserve">Перепишите программу из прошлого модуля, используя цикл </w:t>
+      </w:r>
+      <w:proofErr w:type="spellStart"/>
+      <w:r>
+        <w:rPr>
+          <w:rFonts w:ascii="Roboto" w:hAnsi="Roboto"/>
+          <w:color w:val="2C2D30"/>
+          <w:sz w:val="23"/>
+          <w:szCs w:val="23"/>
+        </w:rPr>
+        <w:t>for</w:t>
+      </w:r>
+      <w:proofErr w:type="spellEnd"/>
+      <w:r>
+        <w:rPr>
+          <w:rFonts w:ascii="Roboto" w:hAnsi="Roboto"/>
+          <w:color w:val="2C2D30"/>
+          <w:sz w:val="23"/>
+          <w:szCs w:val="23"/>
+        </w:rPr>
+        <w:t>. Напишите программу для робота-начальника. Он спрашивает у пользователя, выполнил ли он задание, которое тот выдавал вчера, и продолжает это делать до тех пор, пока пользователь не ответит ему “Да, конечно, сделал”. Для большей реалистичности в конце пусть робот-начальник пожалуется: “Ну почему тебя нужно спрашивать N раз?”, где N — это число попыток, которые были потрачены пользователем, прежде чем он ввёл правильный ответ.</w:t>
+      </w:r>
+      <w:r>
+        <w:rPr>
+          <w:rFonts w:ascii="Roboto" w:hAnsi="Roboto"/>
+          <w:color w:val="2C2D30"/>
+          <w:sz w:val="23"/>
+          <w:szCs w:val="23"/>
+        </w:rPr>
+        <w:br/>
+      </w:r>
+      <w:r>
+        <w:rPr>
+          <w:rFonts w:ascii="Roboto" w:hAnsi="Roboto"/>
+          <w:color w:val="2C2D30"/>
+          <w:sz w:val="23"/>
+          <w:szCs w:val="23"/>
+        </w:rPr>
+        <w:br/>
+        <w:t xml:space="preserve">Напоминаем: чтобы считать строку с пробелами, воспользуйтесь функцией </w:t>
+      </w:r>
+      <w:proofErr w:type="spellStart"/>
+      <w:proofErr w:type="gramStart"/>
+      <w:r>
+        <w:rPr>
+          <w:rFonts w:ascii="Roboto" w:hAnsi="Roboto"/>
+          <w:color w:val="2C2D30"/>
+          <w:sz w:val="23"/>
+          <w:szCs w:val="23"/>
+        </w:rPr>
+        <w:t>std</w:t>
+      </w:r>
+      <w:proofErr w:type="spellEnd"/>
+      <w:r>
+        <w:rPr>
+          <w:rFonts w:ascii="Roboto" w:hAnsi="Roboto"/>
+          <w:color w:val="2C2D30"/>
+          <w:sz w:val="23"/>
+          <w:szCs w:val="23"/>
+        </w:rPr>
+        <w:t>::</w:t>
+      </w:r>
+      <w:proofErr w:type="spellStart"/>
+      <w:proofErr w:type="gramEnd"/>
+      <w:r>
+        <w:rPr>
+          <w:rFonts w:ascii="Roboto" w:hAnsi="Roboto"/>
+          <w:color w:val="2C2D30"/>
+          <w:sz w:val="23"/>
+          <w:szCs w:val="23"/>
+        </w:rPr>
+        <w:t>getline</w:t>
+      </w:r>
+      <w:proofErr w:type="spellEnd"/>
+      <w:r>
+        <w:rPr>
+          <w:rFonts w:ascii="Roboto" w:hAnsi="Roboto"/>
+          <w:color w:val="2C2D30"/>
+          <w:sz w:val="23"/>
+          <w:szCs w:val="23"/>
+        </w:rPr>
+        <w:t>(</w:t>
+      </w:r>
+      <w:proofErr w:type="spellStart"/>
+      <w:r>
+        <w:rPr>
+          <w:rFonts w:ascii="Roboto" w:hAnsi="Roboto"/>
+          <w:color w:val="2C2D30"/>
+          <w:sz w:val="23"/>
+          <w:szCs w:val="23"/>
+        </w:rPr>
+        <w:t>std</w:t>
+      </w:r>
+      <w:proofErr w:type="spellEnd"/>
+      <w:r>
+        <w:rPr>
+          <w:rFonts w:ascii="Roboto" w:hAnsi="Roboto"/>
+          <w:color w:val="2C2D30"/>
+          <w:sz w:val="23"/>
+          <w:szCs w:val="23"/>
+        </w:rPr>
+        <w:t>::</w:t>
+      </w:r>
+      <w:proofErr w:type="spellStart"/>
+      <w:r>
+        <w:rPr>
+          <w:rFonts w:ascii="Roboto" w:hAnsi="Roboto"/>
+          <w:color w:val="2C2D30"/>
+          <w:sz w:val="23"/>
+          <w:szCs w:val="23"/>
+        </w:rPr>
+        <w:t>cin</w:t>
+      </w:r>
+      <w:proofErr w:type="spellEnd"/>
+      <w:r>
+        <w:rPr>
+          <w:rFonts w:ascii="Roboto" w:hAnsi="Roboto"/>
+          <w:color w:val="2C2D30"/>
+          <w:sz w:val="23"/>
+          <w:szCs w:val="23"/>
+        </w:rPr>
+        <w:t xml:space="preserve">, </w:t>
+      </w:r>
+      <w:proofErr w:type="spellStart"/>
+      <w:r>
+        <w:rPr>
+          <w:rFonts w:ascii="Roboto" w:hAnsi="Roboto"/>
+          <w:color w:val="2C2D30"/>
+          <w:sz w:val="23"/>
+          <w:szCs w:val="23"/>
+        </w:rPr>
+        <w:t>line</w:t>
+      </w:r>
+      <w:proofErr w:type="spellEnd"/>
+      <w:r>
+        <w:rPr>
+          <w:rFonts w:ascii="Roboto" w:hAnsi="Roboto"/>
+          <w:color w:val="2C2D30"/>
+          <w:sz w:val="23"/>
+          <w:szCs w:val="23"/>
+        </w:rPr>
+        <w:t>);</w:t>
+      </w:r>
+      <w:r>
+        <w:rPr>
+          <w:rFonts w:ascii="Roboto" w:hAnsi="Roboto"/>
+          <w:color w:val="2C2D30"/>
+          <w:sz w:val="23"/>
+          <w:szCs w:val="23"/>
+        </w:rPr>
+        <w:br/>
+      </w:r>
+    </w:p>
+    <w:p>
+      <w:pPr>
+        <w:pStyle w:val="2"/>
+        <w:shd w:val="clear" w:color="auto" w:fill="FFFFFF"/>
+        <w:spacing w:before="0" w:beforeAutospacing="0" w:after="0" w:afterAutospacing="0" w:line="480" w:lineRule="atLeast"/>
+        <w:rPr>
+          <w:rFonts w:ascii="inherit" w:hAnsi="inherit"/>
+          <w:b w:val="0"/>
+          <w:bCs w:val="0"/>
+          <w:color w:val="3F5368"/>
+        </w:rPr>
+      </w:pPr>
+      <w:r>
+        <w:rPr>
+          <w:rFonts w:ascii="inherit" w:hAnsi="inherit"/>
+          <w:b w:val="0"/>
+          <w:bCs w:val="0"/>
+          <w:color w:val="3F5368"/>
+        </w:rPr>
+        <w:t xml:space="preserve">Варианты цикла </w:t>
+      </w:r>
+      <w:proofErr w:type="spellStart"/>
+      <w:r>
+        <w:rPr>
+          <w:rFonts w:ascii="inherit" w:hAnsi="inherit"/>
+          <w:b w:val="0"/>
+          <w:bCs w:val="0"/>
+          <w:color w:val="3F5368"/>
+        </w:rPr>
+        <w:t>for</w:t>
+      </w:r>
+      <w:proofErr w:type="spellEnd"/>
+    </w:p>
+    <w:p>
+      <w:pPr>
+        <w:pStyle w:val="a3"/>
+        <w:shd w:val="clear" w:color="auto" w:fill="FFFFFF"/>
+        <w:spacing w:before="0" w:beforeAutospacing="0" w:after="0" w:afterAutospacing="0"/>
+        <w:rPr>
+          <w:rFonts w:ascii="Roboto" w:hAnsi="Roboto"/>
+          <w:color w:val="2C2D30"/>
+          <w:sz w:val="23"/>
+          <w:szCs w:val="23"/>
+        </w:rPr>
+      </w:pPr>
+      <w:hyperlink r:id="rId7" w:tgtFrame="_blank" w:history="1">
+        <w:r>
+          <w:rPr>
+            <w:rStyle w:val="a5"/>
+            <w:rFonts w:ascii="Roboto" w:hAnsi="Roboto"/>
+            <w:color w:val="2585EE"/>
+            <w:sz w:val="23"/>
+            <w:szCs w:val="23"/>
+          </w:rPr>
+          <w:t>repl.it/@jebrax/Folding</w:t>
+        </w:r>
+      </w:hyperlink>
+      <w:r>
+        <w:rPr>
+          <w:rFonts w:ascii="Roboto" w:hAnsi="Roboto"/>
+          <w:color w:val="2C2D30"/>
+          <w:sz w:val="23"/>
+          <w:szCs w:val="23"/>
+        </w:rPr>
+        <w:br/>
+      </w:r>
+      <w:hyperlink r:id="rId8" w:tgtFrame="_blank" w:history="1">
+        <w:r>
+          <w:rPr>
+            <w:rStyle w:val="a5"/>
+            <w:rFonts w:ascii="Roboto" w:hAnsi="Roboto"/>
+            <w:color w:val="2585EE"/>
+            <w:sz w:val="23"/>
+            <w:szCs w:val="23"/>
+          </w:rPr>
+          <w:t>repl.it/@jebrax/Gollum</w:t>
+        </w:r>
+      </w:hyperlink>
+      <w:r>
+        <w:rPr>
+          <w:rFonts w:ascii="Roboto" w:hAnsi="Roboto"/>
+          <w:color w:val="2C2D30"/>
+          <w:sz w:val="23"/>
+          <w:szCs w:val="23"/>
+        </w:rPr>
+        <w:br/>
+      </w:r>
+      <w:r>
+        <w:rPr>
+          <w:rFonts w:ascii="Roboto" w:hAnsi="Roboto"/>
+          <w:color w:val="2C2D30"/>
+          <w:sz w:val="23"/>
+          <w:szCs w:val="23"/>
+        </w:rPr>
+        <w:br/>
+      </w:r>
+      <w:r>
+        <w:rPr>
+          <w:rStyle w:val="a4"/>
+          <w:rFonts w:ascii="Roboto" w:hAnsi="Roboto"/>
+          <w:color w:val="2C2D30"/>
+          <w:sz w:val="23"/>
+          <w:szCs w:val="23"/>
+        </w:rPr>
+        <w:t xml:space="preserve">Задача 1. Пароль (цикл </w:t>
+      </w:r>
+      <w:proofErr w:type="spellStart"/>
+      <w:r>
+        <w:rPr>
+          <w:rStyle w:val="a4"/>
+          <w:rFonts w:ascii="Roboto" w:hAnsi="Roboto"/>
+          <w:color w:val="2C2D30"/>
+          <w:sz w:val="23"/>
+          <w:szCs w:val="23"/>
+        </w:rPr>
+        <w:t>for</w:t>
+      </w:r>
+      <w:proofErr w:type="spellEnd"/>
+      <w:r>
+        <w:rPr>
+          <w:rStyle w:val="a4"/>
+          <w:rFonts w:ascii="Roboto" w:hAnsi="Roboto"/>
+          <w:color w:val="2C2D30"/>
+          <w:sz w:val="23"/>
+          <w:szCs w:val="23"/>
+        </w:rPr>
+        <w:t>).</w:t>
+      </w:r>
+      <w:r>
+        <w:rPr>
+          <w:rFonts w:ascii="Roboto" w:hAnsi="Roboto"/>
+          <w:color w:val="2C2D30"/>
+          <w:sz w:val="23"/>
+          <w:szCs w:val="23"/>
+        </w:rPr>
+        <w:br/>
+        <w:t xml:space="preserve">Перепишите программу из прошлого модуля, только теперь вместо цикла </w:t>
+      </w:r>
+      <w:proofErr w:type="spellStart"/>
+      <w:r>
+        <w:rPr>
+          <w:rFonts w:ascii="Roboto" w:hAnsi="Roboto"/>
+          <w:color w:val="2C2D30"/>
+          <w:sz w:val="23"/>
+          <w:szCs w:val="23"/>
+        </w:rPr>
+        <w:t>while</w:t>
+      </w:r>
+      <w:proofErr w:type="spellEnd"/>
+      <w:r>
+        <w:rPr>
+          <w:rFonts w:ascii="Roboto" w:hAnsi="Roboto"/>
+          <w:color w:val="2C2D30"/>
+          <w:sz w:val="23"/>
+          <w:szCs w:val="23"/>
+        </w:rPr>
+        <w:t xml:space="preserve"> используйте цикл </w:t>
+      </w:r>
+      <w:proofErr w:type="spellStart"/>
+      <w:r>
+        <w:rPr>
+          <w:rFonts w:ascii="Roboto" w:hAnsi="Roboto"/>
+          <w:color w:val="2C2D30"/>
+          <w:sz w:val="23"/>
+          <w:szCs w:val="23"/>
+        </w:rPr>
+        <w:t>for</w:t>
+      </w:r>
+      <w:proofErr w:type="spellEnd"/>
+      <w:r>
+        <w:rPr>
+          <w:rFonts w:ascii="Roboto" w:hAnsi="Roboto"/>
+          <w:color w:val="2C2D30"/>
+          <w:sz w:val="23"/>
+          <w:szCs w:val="23"/>
+        </w:rPr>
+        <w:t xml:space="preserve">. Программа просит пользователя ввести пароль. Если пароль неверный, программа просит сделать это снова, и так до тех пор, пока пользователь </w:t>
+      </w:r>
+      <w:r>
+        <w:rPr>
+          <w:rFonts w:ascii="Roboto" w:hAnsi="Roboto"/>
+          <w:color w:val="2C2D30"/>
+          <w:sz w:val="23"/>
+          <w:szCs w:val="23"/>
+        </w:rPr>
+        <w:lastRenderedPageBreak/>
+        <w:t>не введёт правильный пароль.</w:t>
+      </w:r>
+      <w:r>
+        <w:rPr>
+          <w:rFonts w:ascii="Roboto" w:hAnsi="Roboto"/>
+          <w:color w:val="2C2D30"/>
+          <w:sz w:val="23"/>
+          <w:szCs w:val="23"/>
+        </w:rPr>
+        <w:br/>
+      </w:r>
+      <w:r>
+        <w:rPr>
+          <w:rFonts w:ascii="Roboto" w:hAnsi="Roboto"/>
+          <w:color w:val="2C2D30"/>
+          <w:sz w:val="23"/>
+          <w:szCs w:val="23"/>
+        </w:rPr>
+        <w:br/>
+      </w:r>
+      <w:r>
+        <w:rPr>
+          <w:rStyle w:val="a4"/>
+          <w:rFonts w:ascii="Roboto" w:hAnsi="Roboto"/>
+          <w:color w:val="2C2D30"/>
+          <w:sz w:val="23"/>
+          <w:szCs w:val="23"/>
+        </w:rPr>
+        <w:t xml:space="preserve">Задача 2. Кадастровые проблемы (цикл </w:t>
+      </w:r>
+      <w:proofErr w:type="spellStart"/>
+      <w:r>
+        <w:rPr>
+          <w:rStyle w:val="a4"/>
+          <w:rFonts w:ascii="Roboto" w:hAnsi="Roboto"/>
+          <w:color w:val="2C2D30"/>
+          <w:sz w:val="23"/>
+          <w:szCs w:val="23"/>
+        </w:rPr>
+        <w:t>for</w:t>
+      </w:r>
+      <w:proofErr w:type="spellEnd"/>
+      <w:r>
+        <w:rPr>
+          <w:rStyle w:val="a4"/>
+          <w:rFonts w:ascii="Roboto" w:hAnsi="Roboto"/>
+          <w:color w:val="2C2D30"/>
+          <w:sz w:val="23"/>
+          <w:szCs w:val="23"/>
+        </w:rPr>
+        <w:t>).</w:t>
+      </w:r>
+      <w:r>
+        <w:rPr>
+          <w:rFonts w:ascii="Roboto" w:hAnsi="Roboto"/>
+          <w:color w:val="2C2D30"/>
+          <w:sz w:val="23"/>
+          <w:szCs w:val="23"/>
+        </w:rPr>
+        <w:br/>
+        <w:t xml:space="preserve">Перепишите программу из прошлого модуля, только теперь вместо цикла </w:t>
+      </w:r>
+      <w:proofErr w:type="spellStart"/>
+      <w:r>
+        <w:rPr>
+          <w:rFonts w:ascii="Roboto" w:hAnsi="Roboto"/>
+          <w:color w:val="2C2D30"/>
+          <w:sz w:val="23"/>
+          <w:szCs w:val="23"/>
+        </w:rPr>
+        <w:t>while</w:t>
+      </w:r>
+      <w:proofErr w:type="spellEnd"/>
+      <w:r>
+        <w:rPr>
+          <w:rFonts w:ascii="Roboto" w:hAnsi="Roboto"/>
+          <w:color w:val="2C2D30"/>
+          <w:sz w:val="23"/>
+          <w:szCs w:val="23"/>
+        </w:rPr>
+        <w:t xml:space="preserve"> используйте цикл </w:t>
+      </w:r>
+      <w:proofErr w:type="spellStart"/>
+      <w:r>
+        <w:rPr>
+          <w:rFonts w:ascii="Roboto" w:hAnsi="Roboto"/>
+          <w:color w:val="2C2D30"/>
+          <w:sz w:val="23"/>
+          <w:szCs w:val="23"/>
+        </w:rPr>
+        <w:t>for</w:t>
+      </w:r>
+      <w:proofErr w:type="spellEnd"/>
+      <w:r>
+        <w:rPr>
+          <w:rFonts w:ascii="Roboto" w:hAnsi="Roboto"/>
+          <w:color w:val="2C2D30"/>
+          <w:sz w:val="23"/>
+          <w:szCs w:val="23"/>
+        </w:rPr>
+        <w:t>. В столице программистов на квадратные участки дается скидка. А так как работать с целыми числами программисты начинают раньше, то и участки, площадь которых является точным квадратом (например, 25 или 49), являются самыми востребованными. Напишите программу, которая проверяет, является ли введенная площадь участка точным квадратом. Самый большой участок в городе имеет площадь в 1 000 000 м2.</w:t>
+      </w:r>
+      <w:r>
+        <w:rPr>
+          <w:rFonts w:ascii="Roboto" w:hAnsi="Roboto"/>
+          <w:color w:val="2C2D30"/>
+          <w:sz w:val="23"/>
+          <w:szCs w:val="23"/>
+        </w:rPr>
+        <w:br/>
+      </w:r>
+      <w:r>
+        <w:rPr>
+          <w:rFonts w:ascii="Roboto" w:hAnsi="Roboto"/>
+          <w:color w:val="2C2D30"/>
+          <w:sz w:val="23"/>
+          <w:szCs w:val="23"/>
+        </w:rPr>
+        <w:br/>
+      </w:r>
+      <w:r>
+        <w:rPr>
+          <w:rStyle w:val="a4"/>
+          <w:rFonts w:ascii="Roboto" w:hAnsi="Roboto"/>
+          <w:color w:val="2C2D30"/>
+          <w:sz w:val="23"/>
+          <w:szCs w:val="23"/>
+        </w:rPr>
+        <w:t>Задача 3. Крепкий орешек.</w:t>
+      </w:r>
+      <w:r>
+        <w:rPr>
+          <w:rFonts w:ascii="Roboto" w:hAnsi="Roboto"/>
+          <w:color w:val="2C2D30"/>
+          <w:sz w:val="23"/>
+          <w:szCs w:val="23"/>
+        </w:rPr>
+        <w:br/>
+        <w:t xml:space="preserve">Мы разрабатываем пошаговую игру по мотивам боевика. Игрок — главный герой и должен обезвредить бомбу, которая взорвётся через 10 итераций цикла. Программа спрашивает пользователя хочет ли он перерезать провод сейчас. Если ответ “нет”, то счетчик бомбы уменьшается. Если он достиг нуля, то программа выдаёт сообщение “Бомба взорвалась”, а если не достиг, то программа вновь переспрашивает, не хочет ли игрок обезвредить бомбу, и сообщает, сколько времени осталось до взрыва. Если ответ “да”, то программа выводит на экран сообщение о том, что бомба обезврежена и сколько шагов оставалось до взрыва. Используйте цикл </w:t>
+      </w:r>
+      <w:proofErr w:type="spellStart"/>
+      <w:r>
+        <w:rPr>
+          <w:rFonts w:ascii="Roboto" w:hAnsi="Roboto"/>
+          <w:color w:val="2C2D30"/>
+          <w:sz w:val="23"/>
+          <w:szCs w:val="23"/>
+        </w:rPr>
+        <w:t>for</w:t>
+      </w:r>
+      <w:proofErr w:type="spellEnd"/>
+      <w:r>
+        <w:rPr>
+          <w:rFonts w:ascii="Roboto" w:hAnsi="Roboto"/>
+          <w:color w:val="2C2D30"/>
+          <w:sz w:val="23"/>
+          <w:szCs w:val="23"/>
+        </w:rPr>
+        <w:t>.</w:t>
+      </w:r>
+      <w:r>
+        <w:rPr>
+          <w:rFonts w:ascii="Roboto" w:hAnsi="Roboto"/>
+          <w:color w:val="2C2D30"/>
+          <w:sz w:val="23"/>
+          <w:szCs w:val="23"/>
+        </w:rPr>
+        <w:br/>
+      </w:r>
+    </w:p>
+    <w:p>
+      <w:pPr>
+        <w:pStyle w:val="2"/>
+        <w:shd w:val="clear" w:color="auto" w:fill="FFFFFF"/>
+        <w:spacing w:before="0" w:beforeAutospacing="0" w:after="0" w:afterAutospacing="0" w:line="480" w:lineRule="atLeast"/>
+        <w:rPr>
+          <w:rFonts w:ascii="inherit" w:hAnsi="inherit"/>
+          <w:b w:val="0"/>
+          <w:bCs w:val="0"/>
+          <w:color w:val="3F5368"/>
+        </w:rPr>
+      </w:pPr>
+      <w:r>
+        <w:rPr>
+          <w:rFonts w:ascii="inherit" w:hAnsi="inherit"/>
+          <w:b w:val="0"/>
+          <w:bCs w:val="0"/>
+          <w:color w:val="3F5368"/>
+        </w:rPr>
+        <w:t>Практическая работа</w:t>
+      </w:r>
+    </w:p>
+    <w:p>
+      <w:pPr>
+        <w:pStyle w:val="a3"/>
+        <w:shd w:val="clear" w:color="auto" w:fill="FFFFFF"/>
+        <w:spacing w:before="0" w:beforeAutospacing="0" w:after="0" w:afterAutospacing="0"/>
+        <w:rPr>
+          <w:rFonts w:ascii="Roboto" w:hAnsi="Roboto"/>
+          <w:color w:val="2C2D30"/>
+          <w:sz w:val="23"/>
+          <w:szCs w:val="23"/>
+        </w:rPr>
+      </w:pPr>
+      <w:r>
+        <w:rPr>
+          <w:rStyle w:val="a4"/>
+          <w:rFonts w:ascii="Roboto" w:hAnsi="Roboto"/>
+          <w:color w:val="2C2D30"/>
+          <w:sz w:val="23"/>
+          <w:szCs w:val="23"/>
+        </w:rPr>
+        <w:t>В практической работе есть:</w:t>
+      </w:r>
+      <w:r>
+        <w:rPr>
+          <w:rFonts w:ascii="Roboto" w:hAnsi="Roboto"/>
+          <w:color w:val="2C2D30"/>
+          <w:sz w:val="23"/>
+          <w:szCs w:val="23"/>
+        </w:rPr>
+        <w:br/>
+        <w:t>Обязательные задачи помогут проверить, как вы усвоили материал модуля. Их нужно сдать на проверку куратору.</w:t>
+      </w:r>
+      <w:r>
+        <w:rPr>
+          <w:rFonts w:ascii="Roboto" w:hAnsi="Roboto"/>
+          <w:color w:val="2C2D30"/>
+          <w:sz w:val="23"/>
+          <w:szCs w:val="23"/>
+        </w:rPr>
+        <w:br/>
+        <w:t>Дополнительные задачи подойдут тем, кто хочет ещё немного потренироваться, решая задачки по программированию. Вы также можете отправлять их на проверку и получать обратную связь куратора, хотя это необязательно.</w:t>
+      </w:r>
+      <w:r>
+        <w:rPr>
+          <w:rFonts w:ascii="Roboto" w:hAnsi="Roboto"/>
+          <w:color w:val="2C2D30"/>
+          <w:sz w:val="23"/>
+          <w:szCs w:val="23"/>
+        </w:rPr>
+        <w:br/>
+      </w:r>
+      <w:r>
+        <w:rPr>
+          <w:rFonts w:ascii="Roboto" w:hAnsi="Roboto"/>
+          <w:color w:val="2C2D30"/>
+          <w:sz w:val="23"/>
+          <w:szCs w:val="23"/>
+        </w:rPr>
+        <w:br/>
+      </w:r>
+      <w:r>
+        <w:rPr>
+          <w:rStyle w:val="a4"/>
+          <w:rFonts w:ascii="Roboto" w:hAnsi="Roboto"/>
+          <w:color w:val="2C2D30"/>
+          <w:sz w:val="23"/>
+          <w:szCs w:val="23"/>
+        </w:rPr>
+        <w:t>Цели практической работы</w:t>
+      </w:r>
+      <w:r>
+        <w:rPr>
+          <w:rFonts w:ascii="Roboto" w:hAnsi="Roboto"/>
+          <w:color w:val="2C2D30"/>
+          <w:sz w:val="23"/>
+          <w:szCs w:val="23"/>
+        </w:rPr>
+        <w:br/>
+        <w:t>• Закрепить навыки работы с циклами.</w:t>
+      </w:r>
+      <w:r>
+        <w:rPr>
+          <w:rFonts w:ascii="Roboto" w:hAnsi="Roboto"/>
+          <w:color w:val="2C2D30"/>
+          <w:sz w:val="23"/>
+          <w:szCs w:val="23"/>
+        </w:rPr>
+        <w:br/>
+        <w:t xml:space="preserve">• Научиться пользоваться циклом </w:t>
+      </w:r>
+      <w:proofErr w:type="spellStart"/>
+      <w:r>
+        <w:rPr>
+          <w:rFonts w:ascii="Roboto" w:hAnsi="Roboto"/>
+          <w:color w:val="2C2D30"/>
+          <w:sz w:val="23"/>
+          <w:szCs w:val="23"/>
+        </w:rPr>
+        <w:t>for</w:t>
+      </w:r>
+      <w:proofErr w:type="spellEnd"/>
+      <w:r>
+        <w:rPr>
+          <w:rFonts w:ascii="Roboto" w:hAnsi="Roboto"/>
+          <w:color w:val="2C2D30"/>
+          <w:sz w:val="23"/>
+          <w:szCs w:val="23"/>
+        </w:rPr>
+        <w:t>.</w:t>
+      </w:r>
+      <w:r>
+        <w:rPr>
+          <w:rFonts w:ascii="Roboto" w:hAnsi="Roboto"/>
+          <w:color w:val="2C2D30"/>
+          <w:sz w:val="23"/>
+          <w:szCs w:val="23"/>
+        </w:rPr>
+        <w:br/>
+        <w:t>• Использовать на практике рассмотренные алгоритмы на циклах.</w:t>
+      </w:r>
+      <w:r>
+        <w:rPr>
+          <w:rFonts w:ascii="Roboto" w:hAnsi="Roboto"/>
+          <w:color w:val="2C2D30"/>
+          <w:sz w:val="23"/>
+          <w:szCs w:val="23"/>
+        </w:rPr>
+        <w:br/>
+      </w:r>
+      <w:r>
+        <w:rPr>
+          <w:rFonts w:ascii="Roboto" w:hAnsi="Roboto"/>
+          <w:color w:val="2C2D30"/>
+          <w:sz w:val="23"/>
+          <w:szCs w:val="23"/>
+        </w:rPr>
+        <w:br/>
+      </w:r>
+      <w:r>
+        <w:rPr>
+          <w:rStyle w:val="a4"/>
+          <w:rFonts w:ascii="Roboto" w:hAnsi="Roboto"/>
+          <w:color w:val="2C2D30"/>
+          <w:sz w:val="23"/>
+          <w:szCs w:val="23"/>
+        </w:rPr>
+        <w:t>Что входит в практическую работу</w:t>
+      </w:r>
+      <w:r>
+        <w:rPr>
+          <w:rFonts w:ascii="Roboto" w:hAnsi="Roboto"/>
+          <w:color w:val="2C2D30"/>
+          <w:sz w:val="23"/>
+          <w:szCs w:val="23"/>
+        </w:rPr>
+        <w:br/>
+        <w:t>Обязательные задачи:</w:t>
+      </w:r>
+      <w:r>
+        <w:rPr>
+          <w:rFonts w:ascii="Roboto" w:hAnsi="Roboto"/>
+          <w:color w:val="2C2D30"/>
+          <w:sz w:val="23"/>
+          <w:szCs w:val="23"/>
+        </w:rPr>
+        <w:br/>
+        <w:t>1. Запасы продовольствия.</w:t>
+      </w:r>
+      <w:r>
+        <w:rPr>
+          <w:rFonts w:ascii="Roboto" w:hAnsi="Roboto"/>
+          <w:color w:val="2C2D30"/>
+          <w:sz w:val="23"/>
+          <w:szCs w:val="23"/>
+        </w:rPr>
+        <w:br/>
+        <w:t>2. Кофемашина.</w:t>
+      </w:r>
+      <w:r>
+        <w:rPr>
+          <w:rFonts w:ascii="Roboto" w:hAnsi="Roboto"/>
+          <w:color w:val="2C2D30"/>
+          <w:sz w:val="23"/>
+          <w:szCs w:val="23"/>
+        </w:rPr>
+        <w:br/>
+        <w:t>3. Красный Марс.</w:t>
+      </w:r>
+      <w:r>
+        <w:rPr>
+          <w:rFonts w:ascii="Roboto" w:hAnsi="Roboto"/>
+          <w:color w:val="2C2D30"/>
+          <w:sz w:val="23"/>
+          <w:szCs w:val="23"/>
+        </w:rPr>
+        <w:br/>
+        <w:t>4. Рамка.</w:t>
+      </w:r>
+      <w:r>
+        <w:rPr>
+          <w:rFonts w:ascii="Roboto" w:hAnsi="Roboto"/>
+          <w:color w:val="2C2D30"/>
+          <w:sz w:val="23"/>
+          <w:szCs w:val="23"/>
+        </w:rPr>
+        <w:br/>
+        <w:t>5. Координатные оси.</w:t>
+      </w:r>
+      <w:r>
+        <w:rPr>
+          <w:rFonts w:ascii="Roboto" w:hAnsi="Roboto"/>
+          <w:color w:val="2C2D30"/>
+          <w:sz w:val="23"/>
+          <w:szCs w:val="23"/>
+        </w:rPr>
+        <w:br/>
+        <w:t>6. Важные объявления.</w:t>
+      </w:r>
+      <w:r>
+        <w:rPr>
+          <w:rFonts w:ascii="Roboto" w:hAnsi="Roboto"/>
+          <w:color w:val="2C2D30"/>
+          <w:sz w:val="23"/>
+          <w:szCs w:val="23"/>
+        </w:rPr>
+        <w:br/>
+        <w:t>Дополнительные задачи:</w:t>
+      </w:r>
+      <w:r>
+        <w:rPr>
+          <w:rFonts w:ascii="Roboto" w:hAnsi="Roboto"/>
+          <w:color w:val="2C2D30"/>
+          <w:sz w:val="23"/>
+          <w:szCs w:val="23"/>
+        </w:rPr>
+        <w:br/>
+        <w:t>7. Биолаборатория*.</w:t>
+      </w:r>
+      <w:r>
+        <w:rPr>
+          <w:rFonts w:ascii="Roboto" w:hAnsi="Roboto"/>
+          <w:color w:val="2C2D30"/>
+          <w:sz w:val="23"/>
+          <w:szCs w:val="23"/>
+        </w:rPr>
+        <w:br/>
+        <w:t>8. Ёлочка*.</w:t>
+      </w:r>
+    </w:p>
+    <w:p>
+      <w:pPr>
+        <w:pStyle w:val="4"/>
+        <w:shd w:val="clear" w:color="auto" w:fill="FFFFFF"/>
+        <w:spacing w:before="0" w:beforeAutospacing="0" w:after="0" w:afterAutospacing="0" w:line="405" w:lineRule="atLeast"/>
+        <w:rPr>
+          <w:rFonts w:ascii="inherit" w:hAnsi="inherit"/>
+          <w:b w:val="0"/>
+          <w:bCs w:val="0"/>
+          <w:color w:val="2C2D30"/>
+          <w:sz w:val="26"/>
+          <w:szCs w:val="26"/>
+        </w:rPr>
+      </w:pPr>
+      <w:r>
+        <w:rPr>
+          <w:rFonts w:ascii="inherit" w:hAnsi="inherit"/>
+          <w:b w:val="0"/>
+          <w:bCs w:val="0"/>
+          <w:color w:val="2C2D30"/>
+          <w:sz w:val="26"/>
+          <w:szCs w:val="26"/>
+        </w:rPr>
+        <w:t>Задание 1. Запасы продовольствия</w:t>
+      </w:r>
+    </w:p>
+    <w:p>
+      <w:pPr>
+        <w:pStyle w:val="a3"/>
+        <w:shd w:val="clear" w:color="auto" w:fill="FFFFFF"/>
+        <w:spacing w:before="0" w:beforeAutospacing="0" w:after="0" w:afterAutospacing="0"/>
+        <w:rPr>
+          <w:rFonts w:ascii="Roboto" w:hAnsi="Roboto"/>
+          <w:color w:val="2C2D30"/>
+          <w:sz w:val="23"/>
+          <w:szCs w:val="23"/>
+        </w:rPr>
+      </w:pPr>
+      <w:r>
+        <w:rPr>
+          <w:rStyle w:val="a4"/>
+          <w:rFonts w:ascii="Roboto" w:hAnsi="Roboto"/>
+          <w:color w:val="2C2D30"/>
+          <w:sz w:val="23"/>
+          <w:szCs w:val="23"/>
+        </w:rPr>
+        <w:t>Что нужно сделать</w:t>
+      </w:r>
+      <w:r>
+        <w:rPr>
+          <w:rFonts w:ascii="Roboto" w:hAnsi="Roboto"/>
+          <w:color w:val="2C2D30"/>
+          <w:sz w:val="23"/>
+          <w:szCs w:val="23"/>
+        </w:rPr>
+        <w:br/>
+        <w:t xml:space="preserve">Ваш космический корабль потерпел крушение на пустынной планете. Еда здесь не растёт, но вы спасли из-под обломков 100-килограммовый мешок гречки. Из прошлого опыта вы знаете, что если будете экономно питаться, то у вас будет </w:t>
+      </w:r>
+      <w:r>
+        <w:rPr>
+          <w:rFonts w:ascii="Roboto" w:hAnsi="Roboto"/>
+          <w:color w:val="2C2D30"/>
+          <w:sz w:val="23"/>
+          <w:szCs w:val="23"/>
+        </w:rPr>
+        <w:lastRenderedPageBreak/>
+        <w:t>уходить по четыре килограмма гречки в месяц. Чтобы прикинуть гречневый бюджет, вы решили написать программу, которая выведет информацию о том, сколько килограммов гречки у вас должно быть в запасе через месяц, два и так далее, пока она не закончится.</w:t>
+      </w:r>
+      <w:r>
+        <w:rPr>
+          <w:rFonts w:ascii="Roboto" w:hAnsi="Roboto"/>
+          <w:color w:val="2C2D30"/>
+          <w:sz w:val="23"/>
+          <w:szCs w:val="23"/>
+        </w:rPr>
+        <w:br/>
+      </w:r>
+      <w:r>
+        <w:rPr>
+          <w:rStyle w:val="a4"/>
+          <w:rFonts w:ascii="Roboto" w:hAnsi="Roboto"/>
+          <w:color w:val="2C2D30"/>
+          <w:sz w:val="23"/>
+          <w:szCs w:val="23"/>
+        </w:rPr>
+        <w:t>Пример выполнения</w:t>
+      </w:r>
+      <w:r>
+        <w:rPr>
+          <w:rFonts w:ascii="Roboto" w:hAnsi="Roboto"/>
+          <w:color w:val="2C2D30"/>
+          <w:sz w:val="23"/>
+          <w:szCs w:val="23"/>
+        </w:rPr>
+        <w:br/>
+      </w:r>
+      <w:r>
+        <w:rPr>
+          <w:rFonts w:ascii="Consolas" w:hAnsi="Consolas" w:cs="Courier New"/>
+          <w:color w:val="C7254E"/>
+          <w:sz w:val="20"/>
+          <w:szCs w:val="20"/>
+          <w:shd w:val="clear" w:color="auto" w:fill="F9F2F4"/>
+        </w:rPr>
+        <w:br/>
+      </w:r>
+      <w:r>
+        <w:rPr>
+          <w:rStyle w:val="HTML"/>
+          <w:rFonts w:ascii="Consolas" w:hAnsi="Consolas"/>
+          <w:color w:val="C7254E"/>
+          <w:shd w:val="clear" w:color="auto" w:fill="F9F2F4"/>
+        </w:rPr>
+        <w:t>Всего гречки было на начало подсчёта: 100 кг</w:t>
+      </w:r>
+      <w:r>
+        <w:rPr>
+          <w:rFonts w:ascii="Consolas" w:hAnsi="Consolas" w:cs="Courier New"/>
+          <w:color w:val="C7254E"/>
+          <w:sz w:val="20"/>
+          <w:szCs w:val="20"/>
+          <w:shd w:val="clear" w:color="auto" w:fill="F9F2F4"/>
+        </w:rPr>
+        <w:br/>
+      </w:r>
+      <w:r>
+        <w:rPr>
+          <w:rStyle w:val="HTML"/>
+          <w:rFonts w:ascii="Consolas" w:hAnsi="Consolas"/>
+          <w:color w:val="C7254E"/>
+          <w:shd w:val="clear" w:color="auto" w:fill="F9F2F4"/>
+        </w:rPr>
+        <w:t>После 1 месяца у вас в запасе останется 96 кг гречки</w:t>
+      </w:r>
+      <w:r>
+        <w:rPr>
+          <w:rFonts w:ascii="Consolas" w:hAnsi="Consolas" w:cs="Courier New"/>
+          <w:color w:val="C7254E"/>
+          <w:sz w:val="20"/>
+          <w:szCs w:val="20"/>
+          <w:shd w:val="clear" w:color="auto" w:fill="F9F2F4"/>
+        </w:rPr>
+        <w:br/>
+      </w:r>
+      <w:r>
+        <w:rPr>
+          <w:rStyle w:val="HTML"/>
+          <w:rFonts w:ascii="Consolas" w:hAnsi="Consolas"/>
+          <w:color w:val="C7254E"/>
+          <w:shd w:val="clear" w:color="auto" w:fill="F9F2F4"/>
+        </w:rPr>
+        <w:t>После 2 месяца у вас в запасе останется 92 кг гречки</w:t>
+      </w:r>
+      <w:r>
+        <w:rPr>
+          <w:rFonts w:ascii="Consolas" w:hAnsi="Consolas" w:cs="Courier New"/>
+          <w:color w:val="C7254E"/>
+          <w:sz w:val="20"/>
+          <w:szCs w:val="20"/>
+          <w:shd w:val="clear" w:color="auto" w:fill="F9F2F4"/>
+        </w:rPr>
+        <w:br/>
+      </w:r>
+      <w:r>
+        <w:rPr>
+          <w:rStyle w:val="HTML"/>
+          <w:rFonts w:ascii="Consolas" w:hAnsi="Consolas"/>
+          <w:color w:val="C7254E"/>
+          <w:shd w:val="clear" w:color="auto" w:fill="F9F2F4"/>
+        </w:rPr>
+        <w:t>…</w:t>
+      </w:r>
+      <w:r>
+        <w:rPr>
+          <w:rFonts w:ascii="Consolas" w:hAnsi="Consolas" w:cs="Courier New"/>
+          <w:color w:val="C7254E"/>
+          <w:sz w:val="20"/>
+          <w:szCs w:val="20"/>
+          <w:shd w:val="clear" w:color="auto" w:fill="F9F2F4"/>
+        </w:rPr>
+        <w:br/>
+      </w:r>
+      <w:r>
+        <w:rPr>
+          <w:rStyle w:val="HTML"/>
+          <w:rFonts w:ascii="Consolas" w:hAnsi="Consolas"/>
+          <w:color w:val="C7254E"/>
+          <w:shd w:val="clear" w:color="auto" w:fill="F9F2F4"/>
+        </w:rPr>
+        <w:t>После _ месяца гречка закончится</w:t>
+      </w:r>
+      <w:r>
+        <w:rPr>
+          <w:rFonts w:ascii="Consolas" w:hAnsi="Consolas" w:cs="Courier New"/>
+          <w:color w:val="C7254E"/>
+          <w:sz w:val="20"/>
+          <w:szCs w:val="20"/>
+          <w:shd w:val="clear" w:color="auto" w:fill="F9F2F4"/>
+        </w:rPr>
+        <w:br/>
+      </w:r>
+      <w:r>
+        <w:rPr>
+          <w:rFonts w:ascii="Roboto" w:hAnsi="Roboto"/>
+          <w:color w:val="2C2D30"/>
+          <w:sz w:val="23"/>
+          <w:szCs w:val="23"/>
+        </w:rPr>
+        <w:br/>
+      </w:r>
+      <w:r>
+        <w:rPr>
+          <w:rStyle w:val="a4"/>
+          <w:rFonts w:ascii="Roboto" w:hAnsi="Roboto"/>
+          <w:color w:val="2C2D30"/>
+          <w:sz w:val="23"/>
+          <w:szCs w:val="23"/>
+        </w:rPr>
+        <w:t>Рекомендации по выполнению</w:t>
+      </w:r>
+      <w:r>
+        <w:rPr>
+          <w:rFonts w:ascii="Roboto" w:hAnsi="Roboto"/>
+          <w:color w:val="2C2D30"/>
+          <w:sz w:val="23"/>
+          <w:szCs w:val="23"/>
+        </w:rPr>
+        <w:br/>
+        <w:t xml:space="preserve">Для решения данной задачи рекомендуется использовать цикл </w:t>
+      </w:r>
+      <w:proofErr w:type="spellStart"/>
+      <w:r>
+        <w:rPr>
+          <w:rFonts w:ascii="Roboto" w:hAnsi="Roboto"/>
+          <w:color w:val="2C2D30"/>
+          <w:sz w:val="23"/>
+          <w:szCs w:val="23"/>
+        </w:rPr>
+        <w:t>for</w:t>
+      </w:r>
+      <w:proofErr w:type="spellEnd"/>
+      <w:r>
+        <w:rPr>
+          <w:rFonts w:ascii="Roboto" w:hAnsi="Roboto"/>
+          <w:color w:val="2C2D30"/>
+          <w:sz w:val="23"/>
+          <w:szCs w:val="23"/>
+        </w:rPr>
+        <w:t>.</w:t>
+      </w:r>
+      <w:r>
+        <w:rPr>
+          <w:rFonts w:ascii="Roboto" w:hAnsi="Roboto"/>
+          <w:color w:val="2C2D30"/>
+          <w:sz w:val="23"/>
+          <w:szCs w:val="23"/>
+        </w:rPr>
+        <w:br/>
+      </w:r>
+      <w:r>
+        <w:rPr>
+          <w:rFonts w:ascii="Roboto" w:hAnsi="Roboto"/>
+          <w:color w:val="2C2D30"/>
+          <w:sz w:val="23"/>
+          <w:szCs w:val="23"/>
+        </w:rPr>
+        <w:br/>
+      </w:r>
+      <w:r>
+        <w:rPr>
+          <w:rStyle w:val="a4"/>
+          <w:rFonts w:ascii="Roboto" w:hAnsi="Roboto"/>
+          <w:color w:val="2C2D30"/>
+          <w:sz w:val="23"/>
+          <w:szCs w:val="23"/>
+        </w:rPr>
+        <w:t>Что оценивается</w:t>
+      </w:r>
+      <w:r>
+        <w:rPr>
+          <w:rFonts w:ascii="Roboto" w:hAnsi="Roboto"/>
+          <w:color w:val="2C2D30"/>
+          <w:sz w:val="23"/>
+          <w:szCs w:val="23"/>
+        </w:rPr>
+        <w:br/>
+        <w:t>• Программа выводит информацию об остатке гречки за каждый месяц с помощью циклов.</w:t>
+      </w:r>
+      <w:r>
+        <w:rPr>
+          <w:rFonts w:ascii="Roboto" w:hAnsi="Roboto"/>
+          <w:color w:val="2C2D30"/>
+          <w:sz w:val="23"/>
+          <w:szCs w:val="23"/>
+        </w:rPr>
+        <w:br/>
+        <w:t>• Текстовое сообщение выводится в цикле и за каждый месяц.</w:t>
+      </w:r>
+      <w:r>
+        <w:rPr>
+          <w:rFonts w:ascii="Roboto" w:hAnsi="Roboto"/>
+          <w:color w:val="2C2D30"/>
+          <w:sz w:val="23"/>
+          <w:szCs w:val="23"/>
+        </w:rPr>
+        <w:br/>
+        <w:t>• Программа заканчивает выполнение только после того, как в мешке не осталось гречки.</w:t>
+      </w:r>
+      <w:r>
+        <w:rPr>
+          <w:rFonts w:ascii="Roboto" w:hAnsi="Roboto"/>
+          <w:color w:val="2C2D30"/>
+          <w:sz w:val="23"/>
+          <w:szCs w:val="23"/>
+        </w:rPr>
+        <w:br/>
+      </w:r>
+    </w:p>
+    <w:p>
+      <w:pPr>
+        <w:pStyle w:val="4"/>
+        <w:shd w:val="clear" w:color="auto" w:fill="FFFFFF"/>
+        <w:spacing w:before="0" w:beforeAutospacing="0" w:after="0" w:afterAutospacing="0" w:line="405" w:lineRule="atLeast"/>
+        <w:rPr>
+          <w:rFonts w:ascii="inherit" w:hAnsi="inherit"/>
+          <w:b w:val="0"/>
+          <w:bCs w:val="0"/>
+          <w:color w:val="2C2D30"/>
+          <w:sz w:val="26"/>
+          <w:szCs w:val="26"/>
+        </w:rPr>
+      </w:pPr>
+      <w:r>
+        <w:rPr>
+          <w:rFonts w:ascii="inherit" w:hAnsi="inherit"/>
+          <w:b w:val="0"/>
+          <w:bCs w:val="0"/>
+          <w:color w:val="2C2D30"/>
+          <w:sz w:val="26"/>
+          <w:szCs w:val="26"/>
+        </w:rPr>
+        <w:t>Задание 2. Кофемашина</w:t>
+      </w:r>
+    </w:p>
+    <w:p>
+      <w:pPr>
+        <w:pStyle w:val="a3"/>
+        <w:shd w:val="clear" w:color="auto" w:fill="FFFFFF"/>
+        <w:spacing w:before="0" w:beforeAutospacing="0" w:after="0" w:afterAutospacing="0"/>
+        <w:rPr>
+          <w:rFonts w:ascii="Roboto" w:hAnsi="Roboto"/>
+          <w:color w:val="2C2D30"/>
+          <w:sz w:val="23"/>
+          <w:szCs w:val="23"/>
+        </w:rPr>
+      </w:pPr>
+      <w:r>
+        <w:rPr>
+          <w:rStyle w:val="a4"/>
+          <w:rFonts w:ascii="Roboto" w:hAnsi="Roboto"/>
+          <w:color w:val="2C2D30"/>
+          <w:sz w:val="23"/>
+          <w:szCs w:val="23"/>
+        </w:rPr>
+        <w:t>Что нужно сделать</w:t>
+      </w:r>
+      <w:r>
+        <w:rPr>
+          <w:rFonts w:ascii="Roboto" w:hAnsi="Roboto"/>
+          <w:color w:val="2C2D30"/>
+          <w:sz w:val="23"/>
+          <w:szCs w:val="23"/>
+        </w:rPr>
+        <w:br/>
+        <w:t xml:space="preserve">Инженеры компании «Спейс Инжиниринг» не могут продуктивно работать без кофе. Недавно в их кофемашину случайно попал космический луч и повредил программу-прошивку. Вас умоляют помочь. Кофемашина умеет готовить два напитка: </w:t>
+      </w:r>
+      <w:proofErr w:type="spellStart"/>
+      <w:r>
+        <w:rPr>
+          <w:rFonts w:ascii="Roboto" w:hAnsi="Roboto"/>
+          <w:color w:val="2C2D30"/>
+          <w:sz w:val="23"/>
+          <w:szCs w:val="23"/>
+        </w:rPr>
+        <w:t>американо</w:t>
+      </w:r>
+      <w:proofErr w:type="spellEnd"/>
+      <w:r>
+        <w:rPr>
+          <w:rFonts w:ascii="Roboto" w:hAnsi="Roboto"/>
+          <w:color w:val="2C2D30"/>
+          <w:sz w:val="23"/>
+          <w:szCs w:val="23"/>
+        </w:rPr>
+        <w:t xml:space="preserve"> и латте. Для </w:t>
+      </w:r>
+      <w:proofErr w:type="spellStart"/>
+      <w:r>
+        <w:rPr>
+          <w:rFonts w:ascii="Roboto" w:hAnsi="Roboto"/>
+          <w:color w:val="2C2D30"/>
+          <w:sz w:val="23"/>
+          <w:szCs w:val="23"/>
+        </w:rPr>
+        <w:t>американо</w:t>
+      </w:r>
+      <w:proofErr w:type="spellEnd"/>
+      <w:r>
+        <w:rPr>
+          <w:rFonts w:ascii="Roboto" w:hAnsi="Roboto"/>
+          <w:color w:val="2C2D30"/>
+          <w:sz w:val="23"/>
+          <w:szCs w:val="23"/>
+        </w:rPr>
+        <w:t xml:space="preserve"> требуется 300 мл воды, а для латте 30 мл воды и 270 мл молока.</w:t>
+      </w:r>
+      <w:r>
+        <w:rPr>
+          <w:rFonts w:ascii="Roboto" w:hAnsi="Roboto"/>
+          <w:color w:val="2C2D30"/>
+          <w:sz w:val="23"/>
+          <w:szCs w:val="23"/>
+        </w:rPr>
+        <w:br/>
+      </w:r>
+      <w:r>
+        <w:rPr>
+          <w:rFonts w:ascii="Roboto" w:hAnsi="Roboto"/>
+          <w:color w:val="2C2D30"/>
+          <w:sz w:val="23"/>
+          <w:szCs w:val="23"/>
+        </w:rPr>
+        <w:br/>
+        <w:t xml:space="preserve">Напишите программу, которая спрашивает у пользователя (это действие программа делает один раз в начале работы), сколько всего миллилитров молока и воды залито в кофемашину, после чего начинает обслуживание, спрашивая, какой напиток хочет очередной посетитель. Пользователь выбирает один из двух напитков, программа отвечает одним из трёх вариантов: «Ваш напиток готов», «Не хватает воды» или «Не хватает молока», после чего переходит к обслуживанию следующего посетителя. Если молока и воды не хватает ни на один вид напитка, программа выдаёт отчёт и завершается. В отчёте должно быть написано, что ингредиенты подошли к концу, должен быть указан остаток воды и молока в машине, а также должно быть указано, сколько всего было приготовлено чашек </w:t>
+      </w:r>
+      <w:proofErr w:type="spellStart"/>
+      <w:r>
+        <w:rPr>
+          <w:rFonts w:ascii="Roboto" w:hAnsi="Roboto"/>
+          <w:color w:val="2C2D30"/>
+          <w:sz w:val="23"/>
+          <w:szCs w:val="23"/>
+        </w:rPr>
+        <w:t>американо</w:t>
+      </w:r>
+      <w:proofErr w:type="spellEnd"/>
+      <w:r>
+        <w:rPr>
+          <w:rFonts w:ascii="Roboto" w:hAnsi="Roboto"/>
+          <w:color w:val="2C2D30"/>
+          <w:sz w:val="23"/>
+          <w:szCs w:val="23"/>
+        </w:rPr>
+        <w:t xml:space="preserve"> и латте за эту смену. Выберите наиболее удобный для написания программы цикл. Обеспечьте контроль ввода.</w:t>
+      </w:r>
+      <w:r>
+        <w:rPr>
+          <w:rFonts w:ascii="Roboto" w:hAnsi="Roboto"/>
+          <w:color w:val="2C2D30"/>
+          <w:sz w:val="23"/>
+          <w:szCs w:val="23"/>
+        </w:rPr>
+        <w:br/>
+      </w:r>
+      <w:r>
+        <w:rPr>
+          <w:rFonts w:ascii="Roboto" w:hAnsi="Roboto"/>
+          <w:color w:val="2C2D30"/>
+          <w:sz w:val="23"/>
+          <w:szCs w:val="23"/>
+        </w:rPr>
+        <w:br/>
+      </w:r>
+      <w:r>
+        <w:rPr>
+          <w:rStyle w:val="a4"/>
+          <w:rFonts w:ascii="Roboto" w:hAnsi="Roboto"/>
+          <w:color w:val="2C2D30"/>
+          <w:sz w:val="23"/>
+          <w:szCs w:val="23"/>
+        </w:rPr>
+        <w:t>Пример выполнения</w:t>
+      </w:r>
+      <w:r>
+        <w:rPr>
+          <w:rFonts w:ascii="Roboto" w:hAnsi="Roboto"/>
+          <w:color w:val="2C2D30"/>
+          <w:sz w:val="23"/>
+          <w:szCs w:val="23"/>
+        </w:rPr>
+        <w:br/>
+      </w:r>
+      <w:r>
+        <w:rPr>
+          <w:rFonts w:ascii="Consolas" w:hAnsi="Consolas" w:cs="Courier New"/>
+          <w:color w:val="C7254E"/>
+          <w:sz w:val="20"/>
+          <w:szCs w:val="20"/>
+          <w:shd w:val="clear" w:color="auto" w:fill="F9F2F4"/>
+        </w:rPr>
+        <w:br/>
+      </w:r>
+      <w:r>
+        <w:rPr>
+          <w:rStyle w:val="HTML"/>
+          <w:rFonts w:ascii="Consolas" w:hAnsi="Consolas"/>
+          <w:color w:val="C7254E"/>
+          <w:shd w:val="clear" w:color="auto" w:fill="F9F2F4"/>
+        </w:rPr>
+        <w:t>Введите количество воды в мл: 30</w:t>
+      </w:r>
+      <w:r>
+        <w:rPr>
+          <w:rFonts w:ascii="Consolas" w:hAnsi="Consolas" w:cs="Courier New"/>
+          <w:color w:val="C7254E"/>
+          <w:sz w:val="20"/>
+          <w:szCs w:val="20"/>
+          <w:shd w:val="clear" w:color="auto" w:fill="F9F2F4"/>
+        </w:rPr>
+        <w:br/>
+      </w:r>
+      <w:r>
+        <w:rPr>
+          <w:rStyle w:val="HTML"/>
+          <w:rFonts w:ascii="Consolas" w:hAnsi="Consolas"/>
+          <w:color w:val="C7254E"/>
+          <w:shd w:val="clear" w:color="auto" w:fill="F9F2F4"/>
+        </w:rPr>
+        <w:t>Введите количество молока в мл: 270</w:t>
+      </w:r>
+      <w:r>
+        <w:rPr>
+          <w:rFonts w:ascii="Consolas" w:hAnsi="Consolas" w:cs="Courier New"/>
+          <w:color w:val="C7254E"/>
+          <w:sz w:val="20"/>
+          <w:szCs w:val="20"/>
+          <w:shd w:val="clear" w:color="auto" w:fill="F9F2F4"/>
+        </w:rPr>
+        <w:br/>
+      </w:r>
+      <w:r>
+        <w:rPr>
+          <w:rStyle w:val="HTML"/>
+          <w:rFonts w:ascii="Consolas" w:hAnsi="Consolas"/>
+          <w:color w:val="C7254E"/>
+          <w:shd w:val="clear" w:color="auto" w:fill="F9F2F4"/>
+        </w:rPr>
+        <w:t xml:space="preserve">Выберите напиток (1 — </w:t>
+      </w:r>
+      <w:proofErr w:type="spellStart"/>
+      <w:r>
+        <w:rPr>
+          <w:rStyle w:val="HTML"/>
+          <w:rFonts w:ascii="Consolas" w:hAnsi="Consolas"/>
+          <w:color w:val="C7254E"/>
+          <w:shd w:val="clear" w:color="auto" w:fill="F9F2F4"/>
+        </w:rPr>
+        <w:t>американо</w:t>
+      </w:r>
+      <w:proofErr w:type="spellEnd"/>
+      <w:r>
+        <w:rPr>
+          <w:rStyle w:val="HTML"/>
+          <w:rFonts w:ascii="Consolas" w:hAnsi="Consolas"/>
+          <w:color w:val="C7254E"/>
+          <w:shd w:val="clear" w:color="auto" w:fill="F9F2F4"/>
+        </w:rPr>
+        <w:t>, 2 — латте): 2</w:t>
+      </w:r>
+      <w:r>
+        <w:rPr>
+          <w:rFonts w:ascii="Consolas" w:hAnsi="Consolas" w:cs="Courier New"/>
+          <w:color w:val="C7254E"/>
+          <w:sz w:val="20"/>
+          <w:szCs w:val="20"/>
+          <w:shd w:val="clear" w:color="auto" w:fill="F9F2F4"/>
+        </w:rPr>
+        <w:br/>
+      </w:r>
+      <w:r>
+        <w:rPr>
+          <w:rStyle w:val="HTML"/>
+          <w:rFonts w:ascii="Consolas" w:hAnsi="Consolas"/>
+          <w:color w:val="C7254E"/>
+          <w:shd w:val="clear" w:color="auto" w:fill="F9F2F4"/>
+        </w:rPr>
+        <w:t>Ваш напиток готов.</w:t>
+      </w:r>
+      <w:r>
+        <w:rPr>
+          <w:rFonts w:ascii="Consolas" w:hAnsi="Consolas" w:cs="Courier New"/>
+          <w:color w:val="C7254E"/>
+          <w:sz w:val="20"/>
+          <w:szCs w:val="20"/>
+          <w:shd w:val="clear" w:color="auto" w:fill="F9F2F4"/>
+        </w:rPr>
+        <w:br/>
+      </w:r>
+      <w:r>
+        <w:rPr>
+          <w:rStyle w:val="HTML"/>
+          <w:rFonts w:ascii="Consolas" w:hAnsi="Consolas"/>
+          <w:color w:val="C7254E"/>
+          <w:shd w:val="clear" w:color="auto" w:fill="F9F2F4"/>
+        </w:rPr>
+        <w:t>***Отчёт***</w:t>
+      </w:r>
+      <w:r>
+        <w:rPr>
+          <w:rFonts w:ascii="Consolas" w:hAnsi="Consolas" w:cs="Courier New"/>
+          <w:color w:val="C7254E"/>
+          <w:sz w:val="20"/>
+          <w:szCs w:val="20"/>
+          <w:shd w:val="clear" w:color="auto" w:fill="F9F2F4"/>
+        </w:rPr>
+        <w:br/>
+      </w:r>
+      <w:r>
+        <w:rPr>
+          <w:rStyle w:val="HTML"/>
+          <w:rFonts w:ascii="Consolas" w:hAnsi="Consolas"/>
+          <w:color w:val="C7254E"/>
+          <w:shd w:val="clear" w:color="auto" w:fill="F9F2F4"/>
+        </w:rPr>
+        <w:t>Ингредиентов осталось:</w:t>
+      </w:r>
+      <w:r>
+        <w:rPr>
+          <w:rFonts w:ascii="Consolas" w:hAnsi="Consolas" w:cs="Courier New"/>
+          <w:color w:val="C7254E"/>
+          <w:sz w:val="20"/>
+          <w:szCs w:val="20"/>
+          <w:shd w:val="clear" w:color="auto" w:fill="F9F2F4"/>
+        </w:rPr>
+        <w:br/>
+      </w:r>
+      <w:r>
+        <w:rPr>
+          <w:rStyle w:val="HTML"/>
+          <w:rFonts w:ascii="Consolas" w:hAnsi="Consolas"/>
+          <w:color w:val="C7254E"/>
+          <w:shd w:val="clear" w:color="auto" w:fill="F9F2F4"/>
+        </w:rPr>
+        <w:t>Вода: 0 мл</w:t>
+      </w:r>
+      <w:r>
+        <w:rPr>
+          <w:rFonts w:ascii="Consolas" w:hAnsi="Consolas" w:cs="Courier New"/>
+          <w:color w:val="C7254E"/>
+          <w:sz w:val="20"/>
+          <w:szCs w:val="20"/>
+          <w:shd w:val="clear" w:color="auto" w:fill="F9F2F4"/>
+        </w:rPr>
+        <w:br/>
+      </w:r>
+      <w:r>
+        <w:rPr>
+          <w:rStyle w:val="HTML"/>
+          <w:rFonts w:ascii="Consolas" w:hAnsi="Consolas"/>
+          <w:color w:val="C7254E"/>
+          <w:shd w:val="clear" w:color="auto" w:fill="F9F2F4"/>
+        </w:rPr>
+        <w:t>Молоко: 0 мл</w:t>
+      </w:r>
+      <w:r>
+        <w:rPr>
+          <w:rFonts w:ascii="Consolas" w:hAnsi="Consolas" w:cs="Courier New"/>
+          <w:color w:val="C7254E"/>
+          <w:sz w:val="20"/>
+          <w:szCs w:val="20"/>
+          <w:shd w:val="clear" w:color="auto" w:fill="F9F2F4"/>
+        </w:rPr>
+        <w:br/>
+      </w:r>
+      <w:r>
+        <w:rPr>
+          <w:rStyle w:val="HTML"/>
+          <w:rFonts w:ascii="Consolas" w:hAnsi="Consolas"/>
+          <w:color w:val="C7254E"/>
+          <w:shd w:val="clear" w:color="auto" w:fill="F9F2F4"/>
+        </w:rPr>
+        <w:t xml:space="preserve">Кружек </w:t>
+      </w:r>
+      <w:proofErr w:type="spellStart"/>
+      <w:r>
+        <w:rPr>
+          <w:rStyle w:val="HTML"/>
+          <w:rFonts w:ascii="Consolas" w:hAnsi="Consolas"/>
+          <w:color w:val="C7254E"/>
+          <w:shd w:val="clear" w:color="auto" w:fill="F9F2F4"/>
+        </w:rPr>
+        <w:t>американо</w:t>
+      </w:r>
+      <w:proofErr w:type="spellEnd"/>
+      <w:r>
+        <w:rPr>
+          <w:rStyle w:val="HTML"/>
+          <w:rFonts w:ascii="Consolas" w:hAnsi="Consolas"/>
+          <w:color w:val="C7254E"/>
+          <w:shd w:val="clear" w:color="auto" w:fill="F9F2F4"/>
+        </w:rPr>
+        <w:t xml:space="preserve"> приготовлено: 0</w:t>
+      </w:r>
+      <w:r>
+        <w:rPr>
+          <w:rFonts w:ascii="Consolas" w:hAnsi="Consolas" w:cs="Courier New"/>
+          <w:color w:val="C7254E"/>
+          <w:sz w:val="20"/>
+          <w:szCs w:val="20"/>
+          <w:shd w:val="clear" w:color="auto" w:fill="F9F2F4"/>
+        </w:rPr>
+        <w:br/>
+      </w:r>
+      <w:r>
+        <w:rPr>
+          <w:rStyle w:val="HTML"/>
+          <w:rFonts w:ascii="Consolas" w:hAnsi="Consolas"/>
+          <w:color w:val="C7254E"/>
+          <w:shd w:val="clear" w:color="auto" w:fill="F9F2F4"/>
+        </w:rPr>
+        <w:lastRenderedPageBreak/>
+        <w:t>Кружек латте приготовлено: 1</w:t>
+      </w:r>
+      <w:r>
+        <w:rPr>
+          <w:rFonts w:ascii="Consolas" w:hAnsi="Consolas" w:cs="Courier New"/>
+          <w:color w:val="C7254E"/>
+          <w:sz w:val="20"/>
+          <w:szCs w:val="20"/>
+          <w:shd w:val="clear" w:color="auto" w:fill="F9F2F4"/>
+        </w:rPr>
+        <w:br/>
+      </w:r>
+      <w:r>
+        <w:rPr>
+          <w:rFonts w:ascii="Roboto" w:hAnsi="Roboto"/>
+          <w:color w:val="2C2D30"/>
+          <w:sz w:val="23"/>
+          <w:szCs w:val="23"/>
+        </w:rPr>
+        <w:br/>
+      </w:r>
+      <w:r>
+        <w:rPr>
+          <w:rStyle w:val="a4"/>
+          <w:rFonts w:ascii="Roboto" w:hAnsi="Roboto"/>
+          <w:color w:val="2C2D30"/>
+          <w:sz w:val="23"/>
+          <w:szCs w:val="23"/>
+        </w:rPr>
+        <w:t>Рекомендации по выполнению</w:t>
+      </w:r>
+      <w:r>
+        <w:rPr>
+          <w:rFonts w:ascii="Roboto" w:hAnsi="Roboto"/>
+          <w:color w:val="2C2D30"/>
+          <w:sz w:val="23"/>
+          <w:szCs w:val="23"/>
+        </w:rPr>
+        <w:br/>
+        <w:t>• Перед тем как останавливать работу кофемашины, нужно убедиться, что ни один из напитков нельзя приготовить.</w:t>
+      </w:r>
+      <w:r>
+        <w:rPr>
+          <w:rFonts w:ascii="Roboto" w:hAnsi="Roboto"/>
+          <w:color w:val="2C2D30"/>
+          <w:sz w:val="23"/>
+          <w:szCs w:val="23"/>
+        </w:rPr>
+        <w:br/>
+        <w:t>• Количество напитков разных видов следует считать отдельно.</w:t>
+      </w:r>
+      <w:r>
+        <w:rPr>
+          <w:rFonts w:ascii="Roboto" w:hAnsi="Roboto"/>
+          <w:color w:val="2C2D30"/>
+          <w:sz w:val="23"/>
+          <w:szCs w:val="23"/>
+        </w:rPr>
+        <w:br/>
+        <w:t xml:space="preserve">• Для решения программы рекомендуется использовать цикл </w:t>
+      </w:r>
+      <w:proofErr w:type="spellStart"/>
+      <w:r>
+        <w:rPr>
+          <w:rFonts w:ascii="Roboto" w:hAnsi="Roboto"/>
+          <w:color w:val="2C2D30"/>
+          <w:sz w:val="23"/>
+          <w:szCs w:val="23"/>
+        </w:rPr>
+        <w:t>while</w:t>
+      </w:r>
+      <w:proofErr w:type="spellEnd"/>
+      <w:r>
+        <w:rPr>
+          <w:rFonts w:ascii="Roboto" w:hAnsi="Roboto"/>
+          <w:color w:val="2C2D30"/>
+          <w:sz w:val="23"/>
+          <w:szCs w:val="23"/>
+        </w:rPr>
+        <w:t>.</w:t>
+      </w:r>
+      <w:r>
+        <w:rPr>
+          <w:rFonts w:ascii="Roboto" w:hAnsi="Roboto"/>
+          <w:color w:val="2C2D30"/>
+          <w:sz w:val="23"/>
+          <w:szCs w:val="23"/>
+        </w:rPr>
+        <w:br/>
+      </w:r>
+      <w:r>
+        <w:rPr>
+          <w:rFonts w:ascii="Roboto" w:hAnsi="Roboto"/>
+          <w:color w:val="2C2D30"/>
+          <w:sz w:val="23"/>
+          <w:szCs w:val="23"/>
+        </w:rPr>
+        <w:br/>
+      </w:r>
+      <w:r>
+        <w:rPr>
+          <w:rStyle w:val="a4"/>
+          <w:rFonts w:ascii="Roboto" w:hAnsi="Roboto"/>
+          <w:color w:val="2C2D30"/>
+          <w:sz w:val="23"/>
+          <w:szCs w:val="23"/>
+        </w:rPr>
+        <w:t>Что оценивается</w:t>
+      </w:r>
+      <w:r>
+        <w:rPr>
+          <w:rFonts w:ascii="Roboto" w:hAnsi="Roboto"/>
+          <w:color w:val="2C2D30"/>
+          <w:sz w:val="23"/>
+          <w:szCs w:val="23"/>
+        </w:rPr>
+        <w:br/>
+        <w:t>• Правильно определяется количество оставшихся ингредиентов.</w:t>
+      </w:r>
+      <w:r>
+        <w:rPr>
+          <w:rFonts w:ascii="Roboto" w:hAnsi="Roboto"/>
+          <w:color w:val="2C2D30"/>
+          <w:sz w:val="23"/>
+          <w:szCs w:val="23"/>
+        </w:rPr>
+        <w:br/>
+        <w:t>• Количество ингредиентов не становится отрицательным.</w:t>
+      </w:r>
+      <w:r>
+        <w:rPr>
+          <w:rFonts w:ascii="Roboto" w:hAnsi="Roboto"/>
+          <w:color w:val="2C2D30"/>
+          <w:sz w:val="23"/>
+          <w:szCs w:val="23"/>
+        </w:rPr>
+        <w:br/>
+        <w:t>• Программа не выводит отчёт, если количества ингредиентов хватает хотя бы на один из напитков.</w:t>
+      </w:r>
+      <w:r>
+        <w:rPr>
+          <w:rFonts w:ascii="Roboto" w:hAnsi="Roboto"/>
+          <w:color w:val="2C2D30"/>
+          <w:sz w:val="23"/>
+          <w:szCs w:val="23"/>
+        </w:rPr>
+        <w:br/>
+        <w:t>• Если ингредиентов не хватает для приготовления любого из напитков, программа должна вывести отчёт.</w:t>
+      </w:r>
+      <w:r>
+        <w:rPr>
+          <w:rFonts w:ascii="Roboto" w:hAnsi="Roboto"/>
+          <w:color w:val="2C2D30"/>
+          <w:sz w:val="23"/>
+          <w:szCs w:val="23"/>
+        </w:rPr>
+        <w:br/>
+      </w:r>
+    </w:p>
+    <w:p>
+      <w:pPr>
+        <w:pStyle w:val="4"/>
+        <w:shd w:val="clear" w:color="auto" w:fill="FFFFFF"/>
+        <w:spacing w:before="0" w:beforeAutospacing="0" w:after="0" w:afterAutospacing="0" w:line="405" w:lineRule="atLeast"/>
+        <w:rPr>
+          <w:rFonts w:ascii="inherit" w:hAnsi="inherit"/>
+          <w:b w:val="0"/>
+          <w:bCs w:val="0"/>
+          <w:color w:val="2C2D30"/>
+          <w:sz w:val="26"/>
+          <w:szCs w:val="26"/>
+        </w:rPr>
+      </w:pPr>
+      <w:r>
+        <w:rPr>
+          <w:rFonts w:ascii="inherit" w:hAnsi="inherit"/>
+          <w:b w:val="0"/>
+          <w:bCs w:val="0"/>
+          <w:color w:val="2C2D30"/>
+          <w:sz w:val="26"/>
+          <w:szCs w:val="26"/>
+        </w:rPr>
+        <w:t>Задание 3. Красный Марс</w:t>
+      </w:r>
+    </w:p>
+    <w:p>
+      <w:pPr>
+        <w:pStyle w:val="a3"/>
+        <w:shd w:val="clear" w:color="auto" w:fill="FFFFFF"/>
+        <w:spacing w:before="0" w:beforeAutospacing="0" w:after="0" w:afterAutospacing="0"/>
+        <w:rPr>
+          <w:rFonts w:ascii="Roboto" w:hAnsi="Roboto"/>
+          <w:color w:val="2C2D30"/>
+          <w:sz w:val="23"/>
+          <w:szCs w:val="23"/>
+        </w:rPr>
+      </w:pPr>
+      <w:r>
+        <w:rPr>
+          <w:rStyle w:val="a4"/>
+          <w:rFonts w:ascii="Roboto" w:hAnsi="Roboto"/>
+          <w:color w:val="2C2D30"/>
+          <w:sz w:val="23"/>
+          <w:szCs w:val="23"/>
+        </w:rPr>
+        <w:t>Что нужно сделать</w:t>
+      </w:r>
+      <w:r>
+        <w:rPr>
+          <w:rFonts w:ascii="Roboto" w:hAnsi="Roboto"/>
+          <w:color w:val="2C2D30"/>
+          <w:sz w:val="23"/>
+          <w:szCs w:val="23"/>
+        </w:rPr>
+        <w:br/>
+        <w:t xml:space="preserve">В «Спейс Инжиниринг» были впечатлены тем, как вы справились с кофемашиной и решили отдать вам на </w:t>
+      </w:r>
+      <w:proofErr w:type="spellStart"/>
+      <w:r>
+        <w:rPr>
+          <w:rFonts w:ascii="Roboto" w:hAnsi="Roboto"/>
+          <w:color w:val="2C2D30"/>
+          <w:sz w:val="23"/>
+          <w:szCs w:val="23"/>
+        </w:rPr>
+        <w:t>аутсорс</w:t>
+      </w:r>
+      <w:proofErr w:type="spellEnd"/>
+      <w:r>
+        <w:rPr>
+          <w:rFonts w:ascii="Roboto" w:hAnsi="Roboto"/>
+          <w:color w:val="2C2D30"/>
+          <w:sz w:val="23"/>
+          <w:szCs w:val="23"/>
+        </w:rPr>
+        <w:t xml:space="preserve"> разработку программы для нового робота-разведчика поверхности Марса. Это первый прототип, поэтому он тестируется в прямоугольном помещении размером 15 на 20 метров. Марсоход высаживается в центре комнаты, после чего управление им передаётся оператору — пользователю вашей программы. Программа спрашивает, в какую сторону оператор хочет направить робота: север (клавиша W), юг (клавиша S), запад (клавиша A) или восток (клавиша D). Оператор делает выбор, марсоход перемещается на 1 метр </w:t>
+      </w:r>
+      <w:proofErr w:type="gramStart"/>
+      <w:r>
+        <w:rPr>
+          <w:rFonts w:ascii="Roboto" w:hAnsi="Roboto"/>
+          <w:color w:val="2C2D30"/>
+          <w:sz w:val="23"/>
+          <w:szCs w:val="23"/>
+        </w:rPr>
+        <w:t>в эту сторону</w:t>
+      </w:r>
+      <w:proofErr w:type="gramEnd"/>
+      <w:r>
+        <w:rPr>
+          <w:rFonts w:ascii="Roboto" w:hAnsi="Roboto"/>
+          <w:color w:val="2C2D30"/>
+          <w:sz w:val="23"/>
+          <w:szCs w:val="23"/>
+        </w:rPr>
+        <w:t xml:space="preserve"> и программа сообщает новую позицию марсохода. Если марсоход упёрся в стену, то он не должен пытаться перемещаться в сторону стены, в этом случае его позиция не меняется.</w:t>
+      </w:r>
+      <w:r>
+        <w:rPr>
+          <w:rFonts w:ascii="Roboto" w:hAnsi="Roboto"/>
+          <w:color w:val="2C2D30"/>
+          <w:sz w:val="23"/>
+          <w:szCs w:val="23"/>
+        </w:rPr>
+        <w:br/>
+      </w:r>
+      <w:r>
+        <w:rPr>
+          <w:rFonts w:ascii="Roboto" w:hAnsi="Roboto"/>
+          <w:color w:val="2C2D30"/>
+          <w:sz w:val="23"/>
+          <w:szCs w:val="23"/>
+        </w:rPr>
+        <w:br/>
+      </w:r>
+      <w:r>
+        <w:rPr>
+          <w:rStyle w:val="a4"/>
+          <w:rFonts w:ascii="Roboto" w:hAnsi="Roboto"/>
+          <w:color w:val="2C2D30"/>
+          <w:sz w:val="23"/>
+          <w:szCs w:val="23"/>
+        </w:rPr>
+        <w:t>Пример выполнения</w:t>
+      </w:r>
+      <w:r>
+        <w:rPr>
+          <w:rFonts w:ascii="Roboto" w:hAnsi="Roboto"/>
+          <w:color w:val="2C2D30"/>
+          <w:sz w:val="23"/>
+          <w:szCs w:val="23"/>
+        </w:rPr>
+        <w:br/>
+      </w:r>
+      <w:r>
+        <w:rPr>
+          <w:rFonts w:ascii="Consolas" w:hAnsi="Consolas" w:cs="Courier New"/>
+          <w:color w:val="C7254E"/>
+          <w:sz w:val="20"/>
+          <w:szCs w:val="20"/>
+          <w:shd w:val="clear" w:color="auto" w:fill="F9F2F4"/>
+        </w:rPr>
+        <w:br/>
+      </w:r>
+      <w:r>
+        <w:rPr>
+          <w:rStyle w:val="HTML"/>
+          <w:rFonts w:ascii="Consolas" w:hAnsi="Consolas"/>
+          <w:color w:val="C7254E"/>
+          <w:shd w:val="clear" w:color="auto" w:fill="F9F2F4"/>
+        </w:rPr>
+        <w:t>[Программа]: Марсоход находится на позиции 6, 19, введите команду:</w:t>
+      </w:r>
+      <w:r>
+        <w:rPr>
+          <w:rFonts w:ascii="Consolas" w:hAnsi="Consolas" w:cs="Courier New"/>
+          <w:color w:val="C7254E"/>
+          <w:sz w:val="20"/>
+          <w:szCs w:val="20"/>
+          <w:shd w:val="clear" w:color="auto" w:fill="F9F2F4"/>
+        </w:rPr>
+        <w:br/>
+      </w:r>
+      <w:r>
+        <w:rPr>
+          <w:rStyle w:val="HTML"/>
+          <w:rFonts w:ascii="Consolas" w:hAnsi="Consolas"/>
+          <w:color w:val="C7254E"/>
+          <w:shd w:val="clear" w:color="auto" w:fill="F9F2F4"/>
+        </w:rPr>
+        <w:t>[Оператор]: A</w:t>
+      </w:r>
+      <w:r>
+        <w:rPr>
+          <w:rFonts w:ascii="Consolas" w:hAnsi="Consolas" w:cs="Courier New"/>
+          <w:color w:val="C7254E"/>
+          <w:sz w:val="20"/>
+          <w:szCs w:val="20"/>
+          <w:shd w:val="clear" w:color="auto" w:fill="F9F2F4"/>
+        </w:rPr>
+        <w:br/>
+      </w:r>
+      <w:r>
+        <w:rPr>
+          <w:rStyle w:val="HTML"/>
+          <w:rFonts w:ascii="Consolas" w:hAnsi="Consolas"/>
+          <w:color w:val="C7254E"/>
+          <w:shd w:val="clear" w:color="auto" w:fill="F9F2F4"/>
+        </w:rPr>
+        <w:t>[Программа]: Марсоход находится на позиции 5, 19, введите команду:</w:t>
+      </w:r>
+      <w:r>
+        <w:rPr>
+          <w:rFonts w:ascii="Consolas" w:hAnsi="Consolas" w:cs="Courier New"/>
+          <w:color w:val="C7254E"/>
+          <w:sz w:val="20"/>
+          <w:szCs w:val="20"/>
+          <w:shd w:val="clear" w:color="auto" w:fill="F9F2F4"/>
+        </w:rPr>
+        <w:br/>
+      </w:r>
+      <w:r>
+        <w:rPr>
+          <w:rStyle w:val="HTML"/>
+          <w:rFonts w:ascii="Consolas" w:hAnsi="Consolas"/>
+          <w:color w:val="C7254E"/>
+          <w:shd w:val="clear" w:color="auto" w:fill="F9F2F4"/>
+        </w:rPr>
+        <w:t>[Оператор]: W</w:t>
+      </w:r>
+      <w:r>
+        <w:rPr>
+          <w:rFonts w:ascii="Consolas" w:hAnsi="Consolas" w:cs="Courier New"/>
+          <w:color w:val="C7254E"/>
+          <w:sz w:val="20"/>
+          <w:szCs w:val="20"/>
+          <w:shd w:val="clear" w:color="auto" w:fill="F9F2F4"/>
+        </w:rPr>
+        <w:br/>
+      </w:r>
+      <w:r>
+        <w:rPr>
+          <w:rStyle w:val="HTML"/>
+          <w:rFonts w:ascii="Consolas" w:hAnsi="Consolas"/>
+          <w:color w:val="C7254E"/>
+          <w:shd w:val="clear" w:color="auto" w:fill="F9F2F4"/>
+        </w:rPr>
+        <w:t>[Программа]: Марсоход находится на позиции 5, 20, введите команду:</w:t>
+      </w:r>
+      <w:r>
+        <w:rPr>
+          <w:rFonts w:ascii="Consolas" w:hAnsi="Consolas" w:cs="Courier New"/>
+          <w:color w:val="C7254E"/>
+          <w:sz w:val="20"/>
+          <w:szCs w:val="20"/>
+          <w:shd w:val="clear" w:color="auto" w:fill="F9F2F4"/>
+        </w:rPr>
+        <w:br/>
+      </w:r>
+      <w:r>
+        <w:rPr>
+          <w:rStyle w:val="HTML"/>
+          <w:rFonts w:ascii="Consolas" w:hAnsi="Consolas"/>
+          <w:color w:val="C7254E"/>
+          <w:shd w:val="clear" w:color="auto" w:fill="F9F2F4"/>
+        </w:rPr>
+        <w:t>[Оператор]: W</w:t>
+      </w:r>
+      <w:r>
+        <w:rPr>
+          <w:rFonts w:ascii="Consolas" w:hAnsi="Consolas" w:cs="Courier New"/>
+          <w:color w:val="C7254E"/>
+          <w:sz w:val="20"/>
+          <w:szCs w:val="20"/>
+          <w:shd w:val="clear" w:color="auto" w:fill="F9F2F4"/>
+        </w:rPr>
+        <w:br/>
+      </w:r>
+      <w:r>
+        <w:rPr>
+          <w:rStyle w:val="HTML"/>
+          <w:rFonts w:ascii="Consolas" w:hAnsi="Consolas"/>
+          <w:color w:val="C7254E"/>
+          <w:shd w:val="clear" w:color="auto" w:fill="F9F2F4"/>
+        </w:rPr>
+        <w:t>[Программа]: Марсоход находится на позиции 5, 20, введите команду:</w:t>
+      </w:r>
+      <w:r>
+        <w:rPr>
+          <w:rFonts w:ascii="Consolas" w:hAnsi="Consolas" w:cs="Courier New"/>
+          <w:color w:val="C7254E"/>
+          <w:sz w:val="20"/>
+          <w:szCs w:val="20"/>
+          <w:shd w:val="clear" w:color="auto" w:fill="F9F2F4"/>
+        </w:rPr>
+        <w:br/>
+      </w:r>
+      <w:r>
+        <w:rPr>
+          <w:rStyle w:val="HTML"/>
+          <w:rFonts w:ascii="Consolas" w:hAnsi="Consolas"/>
+          <w:color w:val="C7254E"/>
+          <w:shd w:val="clear" w:color="auto" w:fill="F9F2F4"/>
+        </w:rPr>
+        <w:t>[Оператор]: S</w:t>
+      </w:r>
+      <w:r>
+        <w:rPr>
+          <w:rFonts w:ascii="Consolas" w:hAnsi="Consolas" w:cs="Courier New"/>
+          <w:color w:val="C7254E"/>
+          <w:sz w:val="20"/>
+          <w:szCs w:val="20"/>
+          <w:shd w:val="clear" w:color="auto" w:fill="F9F2F4"/>
+        </w:rPr>
+        <w:br/>
+      </w:r>
+      <w:r>
+        <w:rPr>
+          <w:rStyle w:val="HTML"/>
+          <w:rFonts w:ascii="Consolas" w:hAnsi="Consolas"/>
+          <w:color w:val="C7254E"/>
+          <w:shd w:val="clear" w:color="auto" w:fill="F9F2F4"/>
+        </w:rPr>
+        <w:t>[Программа]: Марсоход находится на позиции 5, 19, введите команду:</w:t>
+      </w:r>
+      <w:r>
+        <w:rPr>
+          <w:rFonts w:ascii="Consolas" w:hAnsi="Consolas" w:cs="Courier New"/>
+          <w:color w:val="C7254E"/>
+          <w:sz w:val="20"/>
+          <w:szCs w:val="20"/>
+          <w:shd w:val="clear" w:color="auto" w:fill="F9F2F4"/>
+        </w:rPr>
+        <w:br/>
+      </w:r>
+      <w:r>
+        <w:rPr>
+          <w:rStyle w:val="HTML"/>
+          <w:rFonts w:ascii="Consolas" w:hAnsi="Consolas"/>
+          <w:color w:val="C7254E"/>
+          <w:shd w:val="clear" w:color="auto" w:fill="F9F2F4"/>
+        </w:rPr>
+        <w:t>[Оператор]: S</w:t>
+      </w:r>
+      <w:r>
+        <w:rPr>
+          <w:rFonts w:ascii="Consolas" w:hAnsi="Consolas" w:cs="Courier New"/>
+          <w:color w:val="C7254E"/>
+          <w:sz w:val="20"/>
+          <w:szCs w:val="20"/>
+          <w:shd w:val="clear" w:color="auto" w:fill="F9F2F4"/>
+        </w:rPr>
+        <w:br/>
+      </w:r>
+      <w:r>
+        <w:rPr>
+          <w:rStyle w:val="HTML"/>
+          <w:rFonts w:ascii="Consolas" w:hAnsi="Consolas"/>
+          <w:color w:val="C7254E"/>
+          <w:shd w:val="clear" w:color="auto" w:fill="F9F2F4"/>
+        </w:rPr>
+        <w:t>[Программа]: Марсоход находится на позиции 5, 18, введите команду:</w:t>
+      </w:r>
+      <w:r>
+        <w:rPr>
+          <w:rFonts w:ascii="Consolas" w:hAnsi="Consolas" w:cs="Courier New"/>
+          <w:color w:val="C7254E"/>
+          <w:sz w:val="20"/>
+          <w:szCs w:val="20"/>
+          <w:shd w:val="clear" w:color="auto" w:fill="F9F2F4"/>
+        </w:rPr>
+        <w:br/>
+      </w:r>
+      <w:r>
+        <w:rPr>
+          <w:rStyle w:val="HTML"/>
+          <w:rFonts w:ascii="Consolas" w:hAnsi="Consolas"/>
+          <w:color w:val="C7254E"/>
+          <w:shd w:val="clear" w:color="auto" w:fill="F9F2F4"/>
+        </w:rPr>
+        <w:t>…</w:t>
+      </w:r>
+      <w:r>
+        <w:rPr>
+          <w:rFonts w:ascii="Consolas" w:hAnsi="Consolas" w:cs="Courier New"/>
+          <w:color w:val="C7254E"/>
+          <w:sz w:val="20"/>
+          <w:szCs w:val="20"/>
+          <w:shd w:val="clear" w:color="auto" w:fill="F9F2F4"/>
+        </w:rPr>
+        <w:br/>
+      </w:r>
+      <w:r>
+        <w:rPr>
+          <w:rFonts w:ascii="Roboto" w:hAnsi="Roboto"/>
+          <w:color w:val="2C2D30"/>
+          <w:sz w:val="23"/>
+          <w:szCs w:val="23"/>
+        </w:rPr>
+        <w:br/>
+      </w:r>
+      <w:r>
+        <w:rPr>
+          <w:rFonts w:ascii="Roboto" w:hAnsi="Roboto"/>
+          <w:color w:val="2C2D30"/>
+          <w:sz w:val="23"/>
+          <w:szCs w:val="23"/>
+        </w:rPr>
+        <w:br/>
+      </w:r>
+      <w:r>
+        <w:rPr>
+          <w:rStyle w:val="a4"/>
+          <w:rFonts w:ascii="Roboto" w:hAnsi="Roboto"/>
+          <w:color w:val="2C2D30"/>
+          <w:sz w:val="23"/>
+          <w:szCs w:val="23"/>
+        </w:rPr>
+        <w:t>Рекомендации по выполнению</w:t>
+      </w:r>
+      <w:r>
+        <w:rPr>
+          <w:rFonts w:ascii="Roboto" w:hAnsi="Roboto"/>
+          <w:color w:val="2C2D30"/>
+          <w:sz w:val="23"/>
+          <w:szCs w:val="23"/>
+        </w:rPr>
+        <w:br/>
+        <w:t>• Необходимо обеспечить контроль ввода пользователя и сообщать об ошибке в случае неправильного ввода.</w:t>
+      </w:r>
+      <w:r>
+        <w:rPr>
+          <w:rFonts w:ascii="Roboto" w:hAnsi="Roboto"/>
+          <w:color w:val="2C2D30"/>
+          <w:sz w:val="23"/>
+          <w:szCs w:val="23"/>
+        </w:rPr>
+        <w:br/>
+        <w:t>• Помните об ограничениях комнаты при перемещении робота.</w:t>
+      </w:r>
+      <w:r>
+        <w:rPr>
+          <w:rFonts w:ascii="Roboto" w:hAnsi="Roboto"/>
+          <w:color w:val="2C2D30"/>
+          <w:sz w:val="23"/>
+          <w:szCs w:val="23"/>
+        </w:rPr>
+        <w:br/>
+      </w:r>
+      <w:r>
+        <w:rPr>
+          <w:rFonts w:ascii="Roboto" w:hAnsi="Roboto"/>
+          <w:color w:val="2C2D30"/>
+          <w:sz w:val="23"/>
+          <w:szCs w:val="23"/>
+        </w:rPr>
+        <w:br/>
+      </w:r>
+      <w:r>
+        <w:rPr>
+          <w:rStyle w:val="a4"/>
+          <w:rFonts w:ascii="Roboto" w:hAnsi="Roboto"/>
+          <w:color w:val="2C2D30"/>
+          <w:sz w:val="23"/>
+          <w:szCs w:val="23"/>
+        </w:rPr>
+        <w:t>Что оценивается</w:t>
+      </w:r>
+      <w:r>
+        <w:rPr>
+          <w:rFonts w:ascii="Roboto" w:hAnsi="Roboto"/>
+          <w:color w:val="2C2D30"/>
+          <w:sz w:val="23"/>
+          <w:szCs w:val="23"/>
+        </w:rPr>
+        <w:br/>
+        <w:t xml:space="preserve">• Использованы конструкции </w:t>
+      </w:r>
+      <w:proofErr w:type="spellStart"/>
+      <w:r>
+        <w:rPr>
+          <w:rFonts w:ascii="Roboto" w:hAnsi="Roboto"/>
+          <w:color w:val="2C2D30"/>
+          <w:sz w:val="23"/>
+          <w:szCs w:val="23"/>
+        </w:rPr>
+        <w:t>else</w:t>
+      </w:r>
+      <w:proofErr w:type="spellEnd"/>
+      <w:r>
+        <w:rPr>
+          <w:rFonts w:ascii="Roboto" w:hAnsi="Roboto"/>
+          <w:color w:val="2C2D30"/>
+          <w:sz w:val="23"/>
+          <w:szCs w:val="23"/>
+        </w:rPr>
+        <w:t xml:space="preserve"> и </w:t>
+      </w:r>
+      <w:proofErr w:type="spellStart"/>
+      <w:r>
+        <w:rPr>
+          <w:rFonts w:ascii="Roboto" w:hAnsi="Roboto"/>
+          <w:color w:val="2C2D30"/>
+          <w:sz w:val="23"/>
+          <w:szCs w:val="23"/>
+        </w:rPr>
+        <w:t>else</w:t>
+      </w:r>
+      <w:proofErr w:type="spellEnd"/>
+      <w:r>
+        <w:rPr>
+          <w:rFonts w:ascii="Roboto" w:hAnsi="Roboto"/>
+          <w:color w:val="2C2D30"/>
+          <w:sz w:val="23"/>
+          <w:szCs w:val="23"/>
+        </w:rPr>
+        <w:t xml:space="preserve"> </w:t>
+      </w:r>
+      <w:proofErr w:type="spellStart"/>
+      <w:r>
+        <w:rPr>
+          <w:rFonts w:ascii="Roboto" w:hAnsi="Roboto"/>
+          <w:color w:val="2C2D30"/>
+          <w:sz w:val="23"/>
+          <w:szCs w:val="23"/>
+        </w:rPr>
+        <w:t>if</w:t>
+      </w:r>
+      <w:proofErr w:type="spellEnd"/>
+      <w:r>
+        <w:rPr>
+          <w:rFonts w:ascii="Roboto" w:hAnsi="Roboto"/>
+          <w:color w:val="2C2D30"/>
+          <w:sz w:val="23"/>
+          <w:szCs w:val="23"/>
+        </w:rPr>
+        <w:t>.</w:t>
+      </w:r>
+      <w:r>
+        <w:rPr>
+          <w:rFonts w:ascii="Roboto" w:hAnsi="Roboto"/>
+          <w:color w:val="2C2D30"/>
+          <w:sz w:val="23"/>
+          <w:szCs w:val="23"/>
+        </w:rPr>
+        <w:br/>
+        <w:t>• Координаты марсохода не выходят за границы помещения.</w:t>
+      </w:r>
+      <w:r>
+        <w:rPr>
+          <w:rFonts w:ascii="Roboto" w:hAnsi="Roboto"/>
+          <w:color w:val="2C2D30"/>
+          <w:sz w:val="23"/>
+          <w:szCs w:val="23"/>
+        </w:rPr>
+        <w:br/>
+      </w:r>
+      <w:r>
+        <w:rPr>
+          <w:rFonts w:ascii="Roboto" w:hAnsi="Roboto"/>
+          <w:color w:val="2C2D30"/>
+          <w:sz w:val="23"/>
+          <w:szCs w:val="23"/>
+        </w:rPr>
+        <w:lastRenderedPageBreak/>
+        <w:t>• Программа не завершает работу если робот упёрся в стенку.</w:t>
+      </w:r>
+      <w:r>
+        <w:rPr>
+          <w:rFonts w:ascii="Roboto" w:hAnsi="Roboto"/>
+          <w:color w:val="2C2D30"/>
+          <w:sz w:val="23"/>
+          <w:szCs w:val="23"/>
+        </w:rPr>
+        <w:br/>
+      </w:r>
+    </w:p>
+    <w:p>
+      <w:pPr>
+        <w:pStyle w:val="4"/>
+        <w:shd w:val="clear" w:color="auto" w:fill="FFFFFF"/>
+        <w:spacing w:before="0" w:beforeAutospacing="0" w:after="0" w:afterAutospacing="0" w:line="405" w:lineRule="atLeast"/>
+        <w:rPr>
+          <w:rFonts w:ascii="inherit" w:hAnsi="inherit"/>
+          <w:b w:val="0"/>
+          <w:bCs w:val="0"/>
+          <w:color w:val="2C2D30"/>
+          <w:sz w:val="26"/>
+          <w:szCs w:val="26"/>
+        </w:rPr>
+      </w:pPr>
+      <w:r>
+        <w:rPr>
+          <w:rFonts w:ascii="inherit" w:hAnsi="inherit"/>
+          <w:b w:val="0"/>
+          <w:bCs w:val="0"/>
+          <w:color w:val="2C2D30"/>
+          <w:sz w:val="26"/>
+          <w:szCs w:val="26"/>
+        </w:rPr>
+        <w:t>Задание 4. Рамка</w:t>
+      </w:r>
+    </w:p>
+    <w:p>
+      <w:pPr>
+        <w:pStyle w:val="a3"/>
+        <w:shd w:val="clear" w:color="auto" w:fill="FFFFFF"/>
+        <w:spacing w:before="0" w:beforeAutospacing="0" w:after="0" w:afterAutospacing="0"/>
+        <w:rPr>
+          <w:rFonts w:ascii="Roboto" w:hAnsi="Roboto"/>
+          <w:color w:val="2C2D30"/>
+          <w:sz w:val="23"/>
+          <w:szCs w:val="23"/>
+        </w:rPr>
+      </w:pPr>
+      <w:r>
+        <w:rPr>
+          <w:rStyle w:val="a4"/>
+          <w:rFonts w:ascii="Roboto" w:hAnsi="Roboto"/>
+          <w:color w:val="2C2D30"/>
+          <w:sz w:val="23"/>
+          <w:szCs w:val="23"/>
+        </w:rPr>
+        <w:t>Что нужно сделать</w:t>
+      </w:r>
+      <w:r>
+        <w:rPr>
+          <w:rFonts w:ascii="Roboto" w:hAnsi="Roboto"/>
+          <w:color w:val="2C2D30"/>
+          <w:sz w:val="23"/>
+          <w:szCs w:val="23"/>
+        </w:rPr>
+        <w:br/>
+        <w:t>Напишите программу, которая рисует с помощью символьной графики прямоугольную рамку. Для вертикальных линий используйте символ вертикального штриха «|», а для горизонтальных — дефис «-». Пусть пользователь вводит ширину и высоту рамки.</w:t>
+      </w:r>
+      <w:r>
+        <w:rPr>
+          <w:rFonts w:ascii="Roboto" w:hAnsi="Roboto"/>
+          <w:color w:val="2C2D30"/>
+          <w:sz w:val="23"/>
+          <w:szCs w:val="23"/>
+        </w:rPr>
+        <w:br/>
+      </w:r>
+      <w:r>
+        <w:rPr>
+          <w:rFonts w:ascii="Roboto" w:hAnsi="Roboto"/>
+          <w:color w:val="2C2D30"/>
+          <w:sz w:val="23"/>
+          <w:szCs w:val="23"/>
+        </w:rPr>
+        <w:br/>
+      </w:r>
+      <w:r>
+        <w:rPr>
+          <w:rStyle w:val="a4"/>
+          <w:rFonts w:ascii="Roboto" w:hAnsi="Roboto"/>
+          <w:color w:val="2C2D30"/>
+          <w:sz w:val="23"/>
+          <w:szCs w:val="23"/>
+        </w:rPr>
+        <w:t>Пример выполнения</w:t>
+      </w:r>
+      <w:r>
+        <w:rPr>
+          <w:rFonts w:ascii="Roboto" w:hAnsi="Roboto"/>
+          <w:color w:val="2C2D30"/>
+          <w:sz w:val="23"/>
+          <w:szCs w:val="23"/>
+        </w:rPr>
+        <w:br/>
+        <w:t>6 — ширина, 4 — высота:</w:t>
+      </w:r>
+      <w:r>
+        <w:rPr>
+          <w:rFonts w:ascii="Roboto" w:hAnsi="Roboto"/>
+          <w:color w:val="2C2D30"/>
+          <w:sz w:val="23"/>
+          <w:szCs w:val="23"/>
+        </w:rPr>
+        <w:br/>
+      </w:r>
+      <w:r>
+        <w:rPr>
+          <w:rFonts w:ascii="Roboto" w:hAnsi="Roboto"/>
+          <w:noProof/>
+          <w:color w:val="2C2D30"/>
+          <w:sz w:val="23"/>
+          <w:szCs w:val="23"/>
+        </w:rPr>
+        <w:drawing>
+          <wp:inline distT="0" distB="0" distL="0" distR="0" wp14:anchorId="6702E8FE" wp14:editId="19DCCC95">
+            <wp:extent cx="4143375" cy="1171575"/>
+            <wp:effectExtent l="0" t="0" r="9525" b="9525"/>
+            <wp:docPr id="2092602849" name="Рисунок 5"/>
+            <wp:cNvGraphicFramePr>
+              <a:graphicFrameLocks xmlns:a="http://schemas.openxmlformats.org/drawingml/2006/main" noChangeAspect="1"/>
+            </wp:cNvGraphicFramePr>
+            <a:graphic xmlns:a="http://schemas.openxmlformats.org/drawingml/2006/main">
+              <a:graphicData uri="http://schemas.openxmlformats.org/drawingml/2006/picture">
+                <pic:pic xmlns:pic="http://schemas.openxmlformats.org/drawingml/2006/picture">
+                  <pic:nvPicPr>
+                    <pic:cNvPr id="0" name="Picture 2"/>
+                    <pic:cNvPicPr>
+                      <a:picLocks noChangeAspect="1" noChangeArrowheads="1"/>
+                    </pic:cNvPicPr>
+                  </pic:nvPicPr>
+                  <pic:blipFill>
+                    <a:blip r:embed="rId9">
+                      <a:extLst>
+                        <a:ext uri="{28A0092B-C50C-407E-A947-70E740481C1C}">
+                          <a14:useLocalDpi xmlns:a14="http://schemas.microsoft.com/office/drawing/2010/main" val="0"/>
+                        </a:ext>
+                      </a:extLst>
+                    </a:blip>
+                    <a:srcRect/>
+                    <a:stretch>
+                      <a:fillRect/>
+                    </a:stretch>
+                  </pic:blipFill>
+                  <pic:spPr bwMode="auto">
+                    <a:xfrm>
+                      <a:off x="0" y="0"/>
+                      <a:ext cx="4143375" cy="1171575"/>
+                    </a:xfrm>
+                    <a:prstGeom prst="rect">
+                      <a:avLst/>
+                    </a:prstGeom>
+                    <a:noFill/>
+                    <a:ln>
+                      <a:noFill/>
+                    </a:ln>
+                  </pic:spPr>
+                </pic:pic>
+              </a:graphicData>
+            </a:graphic>
+          </wp:inline>
+        </w:drawing>
+      </w:r>
+      <w:r>
+        <w:rPr>
+          <w:rFonts w:ascii="Roboto" w:hAnsi="Roboto"/>
+          <w:color w:val="2C2D30"/>
+          <w:sz w:val="23"/>
+          <w:szCs w:val="23"/>
+        </w:rPr>
+        <w:br/>
+      </w:r>
+      <w:r>
+        <w:rPr>
+          <w:rStyle w:val="a4"/>
+          <w:rFonts w:ascii="Roboto" w:hAnsi="Roboto"/>
+          <w:color w:val="2C2D30"/>
+          <w:sz w:val="23"/>
+          <w:szCs w:val="23"/>
+        </w:rPr>
+        <w:t>Рекомендации по выполнению</w:t>
+      </w:r>
+      <w:r>
+        <w:rPr>
+          <w:rFonts w:ascii="Roboto" w:hAnsi="Roboto"/>
+          <w:color w:val="2C2D30"/>
+          <w:sz w:val="23"/>
+          <w:szCs w:val="23"/>
+        </w:rPr>
+        <w:br/>
+        <w:t xml:space="preserve">Ширину и высоту удобно вводить с помощью одной операции </w:t>
+      </w:r>
+      <w:proofErr w:type="spellStart"/>
+      <w:r>
+        <w:rPr>
+          <w:rFonts w:ascii="Roboto" w:hAnsi="Roboto"/>
+          <w:color w:val="2C2D30"/>
+          <w:sz w:val="23"/>
+          <w:szCs w:val="23"/>
+        </w:rPr>
+        <w:t>std</w:t>
+      </w:r>
+      <w:proofErr w:type="spellEnd"/>
+      <w:r>
+        <w:rPr>
+          <w:rFonts w:ascii="Roboto" w:hAnsi="Roboto"/>
+          <w:color w:val="2C2D30"/>
+          <w:sz w:val="23"/>
+          <w:szCs w:val="23"/>
+        </w:rPr>
+        <w:t>::</w:t>
+      </w:r>
+      <w:proofErr w:type="spellStart"/>
+      <w:r>
+        <w:rPr>
+          <w:rFonts w:ascii="Roboto" w:hAnsi="Roboto"/>
+          <w:color w:val="2C2D30"/>
+          <w:sz w:val="23"/>
+          <w:szCs w:val="23"/>
+        </w:rPr>
+        <w:t>cin</w:t>
+      </w:r>
+      <w:proofErr w:type="spellEnd"/>
+      <w:r>
+        <w:rPr>
+          <w:rFonts w:ascii="Roboto" w:hAnsi="Roboto"/>
+          <w:color w:val="2C2D30"/>
+          <w:sz w:val="23"/>
+          <w:szCs w:val="23"/>
+        </w:rPr>
+        <w:t>:</w:t>
+      </w:r>
+      <w:r>
+        <w:rPr>
+          <w:rFonts w:ascii="Roboto" w:hAnsi="Roboto"/>
+          <w:color w:val="2C2D30"/>
+          <w:sz w:val="23"/>
+          <w:szCs w:val="23"/>
+        </w:rPr>
+        <w:br/>
+      </w:r>
+      <w:r>
+        <w:rPr>
+          <w:rFonts w:ascii="Consolas" w:hAnsi="Consolas" w:cs="Courier New"/>
+          <w:color w:val="C7254E"/>
+          <w:sz w:val="20"/>
+          <w:szCs w:val="20"/>
+          <w:shd w:val="clear" w:color="auto" w:fill="F9F2F4"/>
+        </w:rPr>
+        <w:br/>
+      </w:r>
+      <w:proofErr w:type="spellStart"/>
+      <w:r>
+        <w:rPr>
+          <w:rStyle w:val="HTML"/>
+          <w:rFonts w:ascii="Consolas" w:hAnsi="Consolas"/>
+          <w:color w:val="C7254E"/>
+          <w:shd w:val="clear" w:color="auto" w:fill="F9F2F4"/>
+        </w:rPr>
+        <w:t>int</w:t>
+      </w:r>
+      <w:proofErr w:type="spellEnd"/>
+      <w:r>
+        <w:rPr>
+          <w:rStyle w:val="HTML"/>
+          <w:rFonts w:ascii="Consolas" w:hAnsi="Consolas"/>
+          <w:color w:val="C7254E"/>
+          <w:shd w:val="clear" w:color="auto" w:fill="F9F2F4"/>
+        </w:rPr>
+        <w:t xml:space="preserve"> </w:t>
+      </w:r>
+      <w:proofErr w:type="spellStart"/>
+      <w:r>
+        <w:rPr>
+          <w:rStyle w:val="HTML"/>
+          <w:rFonts w:ascii="Consolas" w:hAnsi="Consolas"/>
+          <w:color w:val="C7254E"/>
+          <w:shd w:val="clear" w:color="auto" w:fill="F9F2F4"/>
+        </w:rPr>
+        <w:t>width</w:t>
+      </w:r>
+      <w:proofErr w:type="spellEnd"/>
+      <w:r>
+        <w:rPr>
+          <w:rStyle w:val="HTML"/>
+          <w:rFonts w:ascii="Consolas" w:hAnsi="Consolas"/>
+          <w:color w:val="C7254E"/>
+          <w:shd w:val="clear" w:color="auto" w:fill="F9F2F4"/>
+        </w:rPr>
+        <w:t xml:space="preserve">, </w:t>
+      </w:r>
+      <w:proofErr w:type="spellStart"/>
+      <w:r>
+        <w:rPr>
+          <w:rStyle w:val="HTML"/>
+          <w:rFonts w:ascii="Consolas" w:hAnsi="Consolas"/>
+          <w:color w:val="C7254E"/>
+          <w:shd w:val="clear" w:color="auto" w:fill="F9F2F4"/>
+        </w:rPr>
+        <w:t>height</w:t>
+      </w:r>
+      <w:proofErr w:type="spellEnd"/>
+      <w:r>
+        <w:rPr>
+          <w:rStyle w:val="HTML"/>
+          <w:rFonts w:ascii="Consolas" w:hAnsi="Consolas"/>
+          <w:color w:val="C7254E"/>
+          <w:shd w:val="clear" w:color="auto" w:fill="F9F2F4"/>
+        </w:rPr>
+        <w:t>;</w:t>
+      </w:r>
+      <w:r>
+        <w:rPr>
+          <w:rFonts w:ascii="Consolas" w:hAnsi="Consolas" w:cs="Courier New"/>
+          <w:color w:val="C7254E"/>
+          <w:sz w:val="20"/>
+          <w:szCs w:val="20"/>
+          <w:shd w:val="clear" w:color="auto" w:fill="F9F2F4"/>
+        </w:rPr>
+        <w:br/>
+      </w:r>
+      <w:proofErr w:type="spellStart"/>
+      <w:r>
+        <w:rPr>
+          <w:rStyle w:val="HTML"/>
+          <w:rFonts w:ascii="Consolas" w:hAnsi="Consolas"/>
+          <w:color w:val="C7254E"/>
+          <w:shd w:val="clear" w:color="auto" w:fill="F9F2F4"/>
+        </w:rPr>
+        <w:t>std</w:t>
+      </w:r>
+      <w:proofErr w:type="spellEnd"/>
+      <w:r>
+        <w:rPr>
+          <w:rStyle w:val="HTML"/>
+          <w:rFonts w:ascii="Consolas" w:hAnsi="Consolas"/>
+          <w:color w:val="C7254E"/>
+          <w:shd w:val="clear" w:color="auto" w:fill="F9F2F4"/>
+        </w:rPr>
+        <w:t>::</w:t>
+      </w:r>
+      <w:proofErr w:type="spellStart"/>
+      <w:r>
+        <w:rPr>
+          <w:rStyle w:val="HTML"/>
+          <w:rFonts w:ascii="Consolas" w:hAnsi="Consolas"/>
+          <w:color w:val="C7254E"/>
+          <w:shd w:val="clear" w:color="auto" w:fill="F9F2F4"/>
+        </w:rPr>
+        <w:t>cin</w:t>
+      </w:r>
+      <w:proofErr w:type="spellEnd"/>
+      <w:r>
+        <w:rPr>
+          <w:rStyle w:val="HTML"/>
+          <w:rFonts w:ascii="Consolas" w:hAnsi="Consolas"/>
+          <w:color w:val="C7254E"/>
+          <w:shd w:val="clear" w:color="auto" w:fill="F9F2F4"/>
+        </w:rPr>
+        <w:t xml:space="preserve"> &gt;&gt; </w:t>
+      </w:r>
+      <w:proofErr w:type="spellStart"/>
+      <w:r>
+        <w:rPr>
+          <w:rStyle w:val="HTML"/>
+          <w:rFonts w:ascii="Consolas" w:hAnsi="Consolas"/>
+          <w:color w:val="C7254E"/>
+          <w:shd w:val="clear" w:color="auto" w:fill="F9F2F4"/>
+        </w:rPr>
+        <w:t>width</w:t>
+      </w:r>
+      <w:proofErr w:type="spellEnd"/>
+      <w:r>
+        <w:rPr>
+          <w:rStyle w:val="HTML"/>
+          <w:rFonts w:ascii="Consolas" w:hAnsi="Consolas"/>
+          <w:color w:val="C7254E"/>
+          <w:shd w:val="clear" w:color="auto" w:fill="F9F2F4"/>
+        </w:rPr>
+        <w:t xml:space="preserve"> &gt;&gt; </w:t>
+      </w:r>
+      <w:proofErr w:type="spellStart"/>
+      <w:r>
+        <w:rPr>
+          <w:rStyle w:val="HTML"/>
+          <w:rFonts w:ascii="Consolas" w:hAnsi="Consolas"/>
+          <w:color w:val="C7254E"/>
+          <w:shd w:val="clear" w:color="auto" w:fill="F9F2F4"/>
+        </w:rPr>
+        <w:t>height</w:t>
+      </w:r>
+      <w:proofErr w:type="spellEnd"/>
+      <w:r>
+        <w:rPr>
+          <w:rStyle w:val="HTML"/>
+          <w:rFonts w:ascii="Consolas" w:hAnsi="Consolas"/>
+          <w:color w:val="C7254E"/>
+          <w:shd w:val="clear" w:color="auto" w:fill="F9F2F4"/>
+        </w:rPr>
+        <w:t>;</w:t>
+      </w:r>
+      <w:r>
+        <w:rPr>
+          <w:rFonts w:ascii="Consolas" w:hAnsi="Consolas" w:cs="Courier New"/>
+          <w:color w:val="C7254E"/>
+          <w:sz w:val="20"/>
+          <w:szCs w:val="20"/>
+          <w:shd w:val="clear" w:color="auto" w:fill="F9F2F4"/>
+        </w:rPr>
+        <w:br/>
+      </w:r>
+      <w:r>
+        <w:rPr>
+          <w:rFonts w:ascii="Roboto" w:hAnsi="Roboto"/>
+          <w:color w:val="2C2D30"/>
+          <w:sz w:val="23"/>
+          <w:szCs w:val="23"/>
+        </w:rPr>
+        <w:br/>
+      </w:r>
+      <w:r>
+        <w:rPr>
+          <w:rStyle w:val="a4"/>
+          <w:rFonts w:ascii="Roboto" w:hAnsi="Roboto"/>
+          <w:color w:val="2C2D30"/>
+          <w:sz w:val="23"/>
+          <w:szCs w:val="23"/>
+        </w:rPr>
+        <w:t>Что оценивается</w:t>
+      </w:r>
+      <w:r>
+        <w:rPr>
+          <w:rFonts w:ascii="Roboto" w:hAnsi="Roboto"/>
+          <w:color w:val="2C2D30"/>
+          <w:sz w:val="23"/>
+          <w:szCs w:val="23"/>
+        </w:rPr>
+        <w:br/>
+        <w:t>Рамка рисуется в соответствии с заданными размерами и с помощью условных конструкций и циклов.</w:t>
+      </w:r>
+      <w:r>
+        <w:rPr>
+          <w:rFonts w:ascii="Roboto" w:hAnsi="Roboto"/>
+          <w:color w:val="2C2D30"/>
+          <w:sz w:val="23"/>
+          <w:szCs w:val="23"/>
+        </w:rPr>
+        <w:br/>
+      </w:r>
+    </w:p>
+    <w:p>
+      <w:pPr>
+        <w:pStyle w:val="4"/>
+        <w:shd w:val="clear" w:color="auto" w:fill="FFFFFF"/>
+        <w:spacing w:before="0" w:beforeAutospacing="0" w:after="0" w:afterAutospacing="0" w:line="405" w:lineRule="atLeast"/>
+        <w:rPr>
+          <w:rFonts w:ascii="inherit" w:hAnsi="inherit"/>
+          <w:b w:val="0"/>
+          <w:bCs w:val="0"/>
+          <w:color w:val="2C2D30"/>
+          <w:sz w:val="26"/>
+          <w:szCs w:val="26"/>
+        </w:rPr>
+      </w:pPr>
+      <w:r>
+        <w:rPr>
+          <w:rFonts w:ascii="inherit" w:hAnsi="inherit"/>
+          <w:b w:val="0"/>
+          <w:bCs w:val="0"/>
+          <w:color w:val="2C2D30"/>
+          <w:sz w:val="26"/>
+          <w:szCs w:val="26"/>
+        </w:rPr>
+        <w:t>Задание 5. Координатные оси</w:t>
+      </w:r>
+    </w:p>
+    <w:p>
+      <w:pPr>
+        <w:pStyle w:val="a3"/>
+        <w:shd w:val="clear" w:color="auto" w:fill="FFFFFF"/>
+        <w:spacing w:before="0" w:beforeAutospacing="0" w:after="0" w:afterAutospacing="0"/>
+        <w:rPr>
+          <w:rFonts w:ascii="Roboto" w:hAnsi="Roboto"/>
+          <w:color w:val="2C2D30"/>
+          <w:sz w:val="23"/>
+          <w:szCs w:val="23"/>
+        </w:rPr>
+      </w:pPr>
+      <w:r>
+        <w:rPr>
+          <w:rStyle w:val="a4"/>
+          <w:rFonts w:ascii="Roboto" w:hAnsi="Roboto"/>
+          <w:color w:val="2C2D30"/>
+          <w:sz w:val="23"/>
+          <w:szCs w:val="23"/>
+        </w:rPr>
+        <w:t>Что нужно сделать</w:t>
+      </w:r>
+      <w:r>
+        <w:rPr>
+          <w:rFonts w:ascii="Roboto" w:hAnsi="Roboto"/>
+          <w:color w:val="2C2D30"/>
+          <w:sz w:val="23"/>
+          <w:szCs w:val="23"/>
+        </w:rPr>
+        <w:br/>
+        <w:t>Модифицируйте пример с координатными осями так, чтобы в точке их пересечения рисовался знак «+», на верхнем конце вертикальной оси была стрелка вверх «^», а на правом конце горизонтальной оси — стрелка вправо «&gt;». Это сделает рисунок более красивым и точным.</w:t>
+      </w:r>
+      <w:r>
+        <w:rPr>
+          <w:rFonts w:ascii="Roboto" w:hAnsi="Roboto"/>
+          <w:color w:val="2C2D30"/>
+          <w:sz w:val="23"/>
+          <w:szCs w:val="23"/>
+        </w:rPr>
+        <w:br/>
+      </w:r>
+      <w:r>
+        <w:rPr>
+          <w:rFonts w:ascii="Roboto" w:hAnsi="Roboto"/>
+          <w:color w:val="2C2D30"/>
+          <w:sz w:val="23"/>
+          <w:szCs w:val="23"/>
+        </w:rPr>
+        <w:br/>
+      </w:r>
+      <w:r>
+        <w:rPr>
+          <w:rStyle w:val="a4"/>
+          <w:rFonts w:ascii="Roboto" w:hAnsi="Roboto"/>
+          <w:color w:val="2C2D30"/>
+          <w:sz w:val="23"/>
+          <w:szCs w:val="23"/>
+        </w:rPr>
+        <w:t>Пример выполнения</w:t>
+      </w:r>
+      <w:r>
+        <w:rPr>
+          <w:rFonts w:ascii="Roboto" w:hAnsi="Roboto"/>
+          <w:color w:val="2C2D30"/>
+          <w:sz w:val="23"/>
+          <w:szCs w:val="23"/>
+        </w:rPr>
+        <w:br/>
+      </w:r>
+      <w:r>
+        <w:rPr>
+          <w:rFonts w:ascii="Roboto" w:hAnsi="Roboto"/>
+          <w:noProof/>
+          <w:color w:val="2C2D30"/>
+          <w:sz w:val="23"/>
+          <w:szCs w:val="23"/>
+        </w:rPr>
+        <w:lastRenderedPageBreak/>
+        <w:drawing>
+          <wp:inline distT="0" distB="0" distL="0" distR="0" wp14:anchorId="75B1490A" wp14:editId="2B340B36">
+            <wp:extent cx="3990975" cy="3819525"/>
+            <wp:effectExtent l="0" t="0" r="9525" b="9525"/>
+            <wp:docPr id="1130304076" name="Рисунок 4"/>
+            <wp:cNvGraphicFramePr>
+              <a:graphicFrameLocks xmlns:a="http://schemas.openxmlformats.org/drawingml/2006/main" noChangeAspect="1"/>
+            </wp:cNvGraphicFramePr>
+            <a:graphic xmlns:a="http://schemas.openxmlformats.org/drawingml/2006/main">
+              <a:graphicData uri="http://schemas.openxmlformats.org/drawingml/2006/picture">
+                <pic:pic xmlns:pic="http://schemas.openxmlformats.org/drawingml/2006/picture">
+                  <pic:nvPicPr>
+                    <pic:cNvPr id="0" name="Picture 3"/>
+                    <pic:cNvPicPr>
+                      <a:picLocks noChangeAspect="1" noChangeArrowheads="1"/>
+                    </pic:cNvPicPr>
+                  </pic:nvPicPr>
+                  <pic:blipFill>
+                    <a:blip r:embed="rId10">
+                      <a:extLst>
+                        <a:ext uri="{28A0092B-C50C-407E-A947-70E740481C1C}">
+                          <a14:useLocalDpi xmlns:a14="http://schemas.microsoft.com/office/drawing/2010/main" val="0"/>
+                        </a:ext>
+                      </a:extLst>
+                    </a:blip>
+                    <a:srcRect/>
+                    <a:stretch>
+                      <a:fillRect/>
+                    </a:stretch>
+                  </pic:blipFill>
+                  <pic:spPr bwMode="auto">
+                    <a:xfrm>
+                      <a:off x="0" y="0"/>
+                      <a:ext cx="3990975" cy="3819525"/>
+                    </a:xfrm>
+                    <a:prstGeom prst="rect">
+                      <a:avLst/>
+                    </a:prstGeom>
+                    <a:noFill/>
+                    <a:ln>
+                      <a:noFill/>
+                    </a:ln>
+                  </pic:spPr>
+                </pic:pic>
+              </a:graphicData>
+            </a:graphic>
+          </wp:inline>
+        </w:drawing>
+      </w:r>
+      <w:r>
+        <w:rPr>
+          <w:rFonts w:ascii="Roboto" w:hAnsi="Roboto"/>
+          <w:color w:val="2C2D30"/>
+          <w:sz w:val="23"/>
+          <w:szCs w:val="23"/>
+        </w:rPr>
+        <w:br/>
+      </w:r>
+      <w:r>
+        <w:rPr>
+          <w:rStyle w:val="a4"/>
+          <w:rFonts w:ascii="Roboto" w:hAnsi="Roboto"/>
+          <w:color w:val="2C2D30"/>
+          <w:sz w:val="23"/>
+          <w:szCs w:val="23"/>
+        </w:rPr>
+        <w:t>Рекомендации по выполнению</w:t>
+      </w:r>
+      <w:r>
+        <w:rPr>
+          <w:rFonts w:ascii="Roboto" w:hAnsi="Roboto"/>
+          <w:color w:val="2C2D30"/>
+          <w:sz w:val="23"/>
+          <w:szCs w:val="23"/>
+        </w:rPr>
+        <w:br/>
+        <w:t>Заметьте, что в центре координатных осей есть пересечение.</w:t>
+      </w:r>
+      <w:r>
+        <w:rPr>
+          <w:rFonts w:ascii="Roboto" w:hAnsi="Roboto"/>
+          <w:color w:val="2C2D30"/>
+          <w:sz w:val="23"/>
+          <w:szCs w:val="23"/>
+        </w:rPr>
+        <w:br/>
+      </w:r>
+      <w:r>
+        <w:rPr>
+          <w:rStyle w:val="a4"/>
+          <w:rFonts w:ascii="Roboto" w:hAnsi="Roboto"/>
+          <w:color w:val="2C2D30"/>
+          <w:sz w:val="23"/>
+          <w:szCs w:val="23"/>
+        </w:rPr>
+        <w:t>Что оценивается</w:t>
+      </w:r>
+      <w:r>
+        <w:rPr>
+          <w:rFonts w:ascii="Roboto" w:hAnsi="Roboto"/>
+          <w:color w:val="2C2D30"/>
+          <w:sz w:val="23"/>
+          <w:szCs w:val="23"/>
+        </w:rPr>
+        <w:br/>
+        <w:t>Координатные оси рисуются с помощью условных конструкций и циклов.</w:t>
+      </w:r>
+      <w:r>
+        <w:rPr>
+          <w:rFonts w:ascii="Roboto" w:hAnsi="Roboto"/>
+          <w:color w:val="2C2D30"/>
+          <w:sz w:val="23"/>
+          <w:szCs w:val="23"/>
+        </w:rPr>
+        <w:br/>
+      </w:r>
+    </w:p>
+    <w:p>
+      <w:pPr>
+        <w:pStyle w:val="4"/>
+        <w:shd w:val="clear" w:color="auto" w:fill="FFFFFF"/>
+        <w:spacing w:before="0" w:beforeAutospacing="0" w:after="0" w:afterAutospacing="0" w:line="405" w:lineRule="atLeast"/>
+        <w:rPr>
+          <w:rFonts w:ascii="inherit" w:hAnsi="inherit"/>
+          <w:b w:val="0"/>
+          <w:bCs w:val="0"/>
+          <w:color w:val="2C2D30"/>
+          <w:sz w:val="26"/>
+          <w:szCs w:val="26"/>
+        </w:rPr>
+      </w:pPr>
+      <w:r>
+        <w:rPr>
+          <w:rFonts w:ascii="inherit" w:hAnsi="inherit"/>
+          <w:b w:val="0"/>
+          <w:bCs w:val="0"/>
+          <w:color w:val="2C2D30"/>
+          <w:sz w:val="26"/>
+          <w:szCs w:val="26"/>
+        </w:rPr>
+        <w:t>Задание 6. Важные объявления</w:t>
+      </w:r>
+    </w:p>
+    <w:p>
+      <w:pPr>
+        <w:pStyle w:val="a3"/>
+        <w:shd w:val="clear" w:color="auto" w:fill="FFFFFF"/>
+        <w:spacing w:before="0" w:beforeAutospacing="0" w:after="0" w:afterAutospacing="0"/>
+        <w:rPr>
+          <w:rFonts w:ascii="Roboto" w:hAnsi="Roboto"/>
+          <w:color w:val="2C2D30"/>
+          <w:sz w:val="23"/>
+          <w:szCs w:val="23"/>
+        </w:rPr>
+      </w:pPr>
+      <w:r>
+        <w:rPr>
+          <w:rStyle w:val="a4"/>
+          <w:rFonts w:ascii="Roboto" w:hAnsi="Roboto"/>
+          <w:color w:val="2C2D30"/>
+          <w:sz w:val="23"/>
+          <w:szCs w:val="23"/>
+        </w:rPr>
+        <w:t>Что нужно сделать</w:t>
+      </w:r>
+      <w:r>
+        <w:rPr>
+          <w:rFonts w:ascii="Roboto" w:hAnsi="Roboto"/>
+          <w:color w:val="2C2D30"/>
+          <w:sz w:val="23"/>
+          <w:szCs w:val="23"/>
+        </w:rPr>
+        <w:br/>
+        <w:t>Напишите программу для печати важных объявлений. Сверху объявления должен располагаться вот такой колонтитул:</w:t>
+      </w:r>
+      <w:r>
+        <w:rPr>
+          <w:rFonts w:ascii="Roboto" w:hAnsi="Roboto"/>
+          <w:color w:val="2C2D30"/>
+          <w:sz w:val="23"/>
+          <w:szCs w:val="23"/>
+        </w:rPr>
+        <w:br/>
+      </w:r>
+      <w:r>
+        <w:rPr>
+          <w:rFonts w:ascii="Roboto" w:hAnsi="Roboto"/>
+          <w:noProof/>
+          <w:color w:val="2C2D30"/>
+          <w:sz w:val="23"/>
+          <w:szCs w:val="23"/>
+        </w:rPr>
+        <w:drawing>
+          <wp:inline distT="0" distB="0" distL="0" distR="0" wp14:anchorId="2D4BECA2" wp14:editId="5AE89052">
+            <wp:extent cx="3848100" cy="171450"/>
+            <wp:effectExtent l="0" t="0" r="0" b="0"/>
+            <wp:docPr id="569948938" name="Рисунок 3"/>
+            <wp:cNvGraphicFramePr>
+              <a:graphicFrameLocks xmlns:a="http://schemas.openxmlformats.org/drawingml/2006/main" noChangeAspect="1"/>
+            </wp:cNvGraphicFramePr>
+            <a:graphic xmlns:a="http://schemas.openxmlformats.org/drawingml/2006/main">
+              <a:graphicData uri="http://schemas.openxmlformats.org/drawingml/2006/picture">
+                <pic:pic xmlns:pic="http://schemas.openxmlformats.org/drawingml/2006/picture">
+                  <pic:nvPicPr>
+                    <pic:cNvPr id="0" name="Picture 4"/>
+                    <pic:cNvPicPr>
+                      <a:picLocks noChangeAspect="1" noChangeArrowheads="1"/>
+                    </pic:cNvPicPr>
+                  </pic:nvPicPr>
+                  <pic:blipFill>
+                    <a:blip r:embed="rId11">
+                      <a:extLst>
+                        <a:ext uri="{28A0092B-C50C-407E-A947-70E740481C1C}">
+                          <a14:useLocalDpi xmlns:a14="http://schemas.microsoft.com/office/drawing/2010/main" val="0"/>
+                        </a:ext>
+                      </a:extLst>
+                    </a:blip>
+                    <a:srcRect/>
+                    <a:stretch>
+                      <a:fillRect/>
+                    </a:stretch>
+                  </pic:blipFill>
+                  <pic:spPr bwMode="auto">
+                    <a:xfrm>
+                      <a:off x="0" y="0"/>
+                      <a:ext cx="3848100" cy="171450"/>
+                    </a:xfrm>
+                    <a:prstGeom prst="rect">
+                      <a:avLst/>
+                    </a:prstGeom>
+                    <a:noFill/>
+                    <a:ln>
+                      <a:noFill/>
+                    </a:ln>
+                  </pic:spPr>
+                </pic:pic>
+              </a:graphicData>
+            </a:graphic>
+          </wp:inline>
+        </w:drawing>
+      </w:r>
+      <w:r>
+        <w:rPr>
+          <w:rFonts w:ascii="Roboto" w:hAnsi="Roboto"/>
+          <w:color w:val="2C2D30"/>
+          <w:sz w:val="23"/>
+          <w:szCs w:val="23"/>
+        </w:rPr>
+        <w:br/>
+        <w:t>Восклицательные знаки всегда располагаются по центру строки, причём в зависимости от важности объявления количество восклицательных знаков может быть разным. Напишите программу, которая спрашивает у пользователя сначала общую длину колонтитула в символах, потом желаемое количество восклицательных знаков, после чего выводит на экран готовую строку. Обеспечьте контроль ввода.</w:t>
+      </w:r>
+      <w:r>
+        <w:rPr>
+          <w:rFonts w:ascii="Roboto" w:hAnsi="Roboto"/>
+          <w:color w:val="2C2D30"/>
+          <w:sz w:val="23"/>
+          <w:szCs w:val="23"/>
+        </w:rPr>
+        <w:br/>
+      </w:r>
+      <w:r>
+        <w:rPr>
+          <w:rStyle w:val="a4"/>
+          <w:rFonts w:ascii="Roboto" w:hAnsi="Roboto"/>
+          <w:color w:val="2C2D30"/>
+          <w:sz w:val="23"/>
+          <w:szCs w:val="23"/>
+        </w:rPr>
+        <w:t>Пример выполнения</w:t>
+      </w:r>
+      <w:r>
+        <w:rPr>
+          <w:rFonts w:ascii="Roboto" w:hAnsi="Roboto"/>
+          <w:color w:val="2C2D30"/>
+          <w:sz w:val="23"/>
+          <w:szCs w:val="23"/>
+        </w:rPr>
+        <w:br/>
+      </w:r>
+      <w:r>
+        <w:rPr>
+          <w:rFonts w:ascii="Roboto" w:hAnsi="Roboto"/>
+          <w:noProof/>
+          <w:color w:val="2C2D30"/>
+          <w:sz w:val="23"/>
+          <w:szCs w:val="23"/>
+        </w:rPr>
+        <w:drawing>
+          <wp:inline distT="0" distB="0" distL="0" distR="0" wp14:anchorId="54C1E12F" wp14:editId="6E337233">
+            <wp:extent cx="4876800" cy="647700"/>
+            <wp:effectExtent l="0" t="0" r="0" b="0"/>
+            <wp:docPr id="1067004372" name="Рисунок 2"/>
+            <wp:cNvGraphicFramePr>
+              <a:graphicFrameLocks xmlns:a="http://schemas.openxmlformats.org/drawingml/2006/main" noChangeAspect="1"/>
+            </wp:cNvGraphicFramePr>
+            <a:graphic xmlns:a="http://schemas.openxmlformats.org/drawingml/2006/main">
+              <a:graphicData uri="http://schemas.openxmlformats.org/drawingml/2006/picture">
+                <pic:pic xmlns:pic="http://schemas.openxmlformats.org/drawingml/2006/picture">
+                  <pic:nvPicPr>
+                    <pic:cNvPr id="0" name="Picture 5"/>
+                    <pic:cNvPicPr>
+                      <a:picLocks noChangeAspect="1" noChangeArrowheads="1"/>
+                    </pic:cNvPicPr>
+                  </pic:nvPicPr>
+                  <pic:blipFill>
+                    <a:blip r:embed="rId12">
+                      <a:extLst>
+                        <a:ext uri="{28A0092B-C50C-407E-A947-70E740481C1C}">
+                          <a14:useLocalDpi xmlns:a14="http://schemas.microsoft.com/office/drawing/2010/main" val="0"/>
+                        </a:ext>
+                      </a:extLst>
+                    </a:blip>
+                    <a:srcRect/>
+                    <a:stretch>
+                      <a:fillRect/>
+                    </a:stretch>
+                  </pic:blipFill>
+                  <pic:spPr bwMode="auto">
+                    <a:xfrm>
+                      <a:off x="0" y="0"/>
+                      <a:ext cx="4876800" cy="647700"/>
+                    </a:xfrm>
+                    <a:prstGeom prst="rect">
+                      <a:avLst/>
+                    </a:prstGeom>
+                    <a:noFill/>
+                    <a:ln>
+                      <a:noFill/>
+                    </a:ln>
+                  </pic:spPr>
+                </pic:pic>
+              </a:graphicData>
+            </a:graphic>
+          </wp:inline>
+        </w:drawing>
+      </w:r>
+      <w:r>
+        <w:rPr>
+          <w:rFonts w:ascii="Roboto" w:hAnsi="Roboto"/>
+          <w:color w:val="2C2D30"/>
+          <w:sz w:val="23"/>
+          <w:szCs w:val="23"/>
+        </w:rPr>
+        <w:br/>
+      </w:r>
+      <w:r>
+        <w:rPr>
+          <w:rStyle w:val="a4"/>
+          <w:rFonts w:ascii="Roboto" w:hAnsi="Roboto"/>
+          <w:color w:val="2C2D30"/>
+          <w:sz w:val="23"/>
+          <w:szCs w:val="23"/>
+        </w:rPr>
+        <w:t>Рекомендации по выполнению</w:t>
+      </w:r>
+      <w:r>
+        <w:rPr>
+          <w:rFonts w:ascii="Roboto" w:hAnsi="Roboto"/>
+          <w:color w:val="2C2D30"/>
+          <w:sz w:val="23"/>
+          <w:szCs w:val="23"/>
+        </w:rPr>
+        <w:br/>
+        <w:t>Если невозможно разместить восклицательные знаки ровно по центру, допускается сдвиг на один символ.</w:t>
+      </w:r>
+      <w:r>
+        <w:rPr>
+          <w:rFonts w:ascii="Roboto" w:hAnsi="Roboto"/>
+          <w:color w:val="2C2D30"/>
+          <w:sz w:val="23"/>
+          <w:szCs w:val="23"/>
+        </w:rPr>
+        <w:br/>
+      </w:r>
+      <w:r>
+        <w:rPr>
+          <w:rFonts w:ascii="Roboto" w:hAnsi="Roboto"/>
+          <w:color w:val="2C2D30"/>
+          <w:sz w:val="23"/>
+          <w:szCs w:val="23"/>
+        </w:rPr>
+        <w:br/>
+      </w:r>
+      <w:r>
+        <w:rPr>
+          <w:rStyle w:val="a4"/>
+          <w:rFonts w:ascii="Roboto" w:hAnsi="Roboto"/>
+          <w:color w:val="2C2D30"/>
+          <w:sz w:val="23"/>
+          <w:szCs w:val="23"/>
+        </w:rPr>
+        <w:t>Что оценивается</w:t>
+      </w:r>
+      <w:r>
+        <w:rPr>
+          <w:rFonts w:ascii="Roboto" w:hAnsi="Roboto"/>
+          <w:color w:val="2C2D30"/>
+          <w:sz w:val="23"/>
+          <w:szCs w:val="23"/>
+        </w:rPr>
+        <w:br/>
+        <w:t>• Символов всегда ровно столько, сколько требует пользователь.</w:t>
+      </w:r>
+      <w:r>
+        <w:rPr>
+          <w:rFonts w:ascii="Roboto" w:hAnsi="Roboto"/>
+          <w:color w:val="2C2D30"/>
+          <w:sz w:val="23"/>
+          <w:szCs w:val="23"/>
+        </w:rPr>
+        <w:br/>
+        <w:t>• Вывод восклицательных знаков находится посередине, когда это возможно, и со сдвигом на один символ в остальных случаях.</w:t>
+      </w:r>
+      <w:r>
+        <w:rPr>
+          <w:rFonts w:ascii="Roboto" w:hAnsi="Roboto"/>
+          <w:color w:val="2C2D30"/>
+          <w:sz w:val="23"/>
+          <w:szCs w:val="23"/>
+        </w:rPr>
+        <w:br/>
+      </w:r>
+    </w:p>
+    <w:p>
+      <w:pPr>
+        <w:pStyle w:val="4"/>
+        <w:shd w:val="clear" w:color="auto" w:fill="FFFFFF"/>
+        <w:spacing w:before="0" w:beforeAutospacing="0" w:after="0" w:afterAutospacing="0" w:line="405" w:lineRule="atLeast"/>
+        <w:rPr>
+          <w:rFonts w:ascii="inherit" w:hAnsi="inherit"/>
+          <w:b w:val="0"/>
+          <w:bCs w:val="0"/>
+          <w:color w:val="2C2D30"/>
+          <w:sz w:val="26"/>
+          <w:szCs w:val="26"/>
+        </w:rPr>
+      </w:pPr>
+      <w:r>
+        <w:rPr>
+          <w:rFonts w:ascii="inherit" w:hAnsi="inherit"/>
+          <w:b w:val="0"/>
+          <w:bCs w:val="0"/>
+          <w:color w:val="2C2D30"/>
+          <w:sz w:val="26"/>
+          <w:szCs w:val="26"/>
+        </w:rPr>
+        <w:lastRenderedPageBreak/>
+        <w:t>Задание 7. Биолаборатория* (дополнительное задание)</w:t>
+      </w:r>
+    </w:p>
+    <w:p>
+      <w:pPr>
+        <w:pStyle w:val="a3"/>
+        <w:shd w:val="clear" w:color="auto" w:fill="FFFFFF"/>
+        <w:spacing w:before="0" w:beforeAutospacing="0" w:after="0" w:afterAutospacing="0"/>
+        <w:rPr>
+          <w:rFonts w:ascii="Roboto" w:hAnsi="Roboto"/>
+          <w:color w:val="2C2D30"/>
+          <w:sz w:val="23"/>
+          <w:szCs w:val="23"/>
+        </w:rPr>
+      </w:pPr>
+      <w:r>
+        <w:rPr>
+          <w:rStyle w:val="a4"/>
+          <w:rFonts w:ascii="Roboto" w:hAnsi="Roboto"/>
+          <w:color w:val="2C2D30"/>
+          <w:sz w:val="23"/>
+          <w:szCs w:val="23"/>
+        </w:rPr>
+        <w:t>Что нужно сделать</w:t>
+      </w:r>
+      <w:r>
+        <w:rPr>
+          <w:rFonts w:ascii="Roboto" w:hAnsi="Roboto"/>
+          <w:color w:val="2C2D30"/>
+          <w:sz w:val="23"/>
+          <w:szCs w:val="23"/>
+        </w:rPr>
+        <w:br/>
+        <w:t xml:space="preserve">В борьбе со всемирной эпидемией </w:t>
+      </w:r>
+      <w:proofErr w:type="spellStart"/>
+      <w:r>
+        <w:rPr>
+          <w:rFonts w:ascii="Roboto" w:hAnsi="Roboto"/>
+          <w:color w:val="2C2D30"/>
+          <w:sz w:val="23"/>
+          <w:szCs w:val="23"/>
+        </w:rPr>
+        <w:t>коринебактерий</w:t>
+      </w:r>
+      <w:proofErr w:type="spellEnd"/>
+      <w:r>
+        <w:rPr>
+          <w:rFonts w:ascii="Roboto" w:hAnsi="Roboto"/>
+          <w:color w:val="2C2D30"/>
+          <w:sz w:val="23"/>
+          <w:szCs w:val="23"/>
+        </w:rPr>
+        <w:t xml:space="preserve"> исследователи компании «</w:t>
+      </w:r>
+      <w:proofErr w:type="spellStart"/>
+      <w:r>
+        <w:rPr>
+          <w:rFonts w:ascii="Roboto" w:hAnsi="Roboto"/>
+          <w:color w:val="2C2D30"/>
+          <w:sz w:val="23"/>
+          <w:szCs w:val="23"/>
+        </w:rPr>
+        <w:t>Терран</w:t>
+      </w:r>
+      <w:proofErr w:type="spellEnd"/>
+      <w:r>
+        <w:rPr>
+          <w:rFonts w:ascii="Roboto" w:hAnsi="Roboto"/>
+          <w:color w:val="2C2D30"/>
+          <w:sz w:val="23"/>
+          <w:szCs w:val="23"/>
+        </w:rPr>
+        <w:t xml:space="preserve"> Биотех» открыли новый антибиотик. Напишите программу, помогающую протестировать его.</w:t>
+      </w:r>
+      <w:r>
+        <w:rPr>
+          <w:rFonts w:ascii="Roboto" w:hAnsi="Roboto"/>
+          <w:color w:val="2C2D30"/>
+          <w:sz w:val="23"/>
+          <w:szCs w:val="23"/>
+        </w:rPr>
+        <w:br/>
+        <w:t xml:space="preserve">В чашку Петри исследователи кладут N бактерий и добавляют X капель антибиотика. Известно, что число </w:t>
+      </w:r>
+      <w:proofErr w:type="spellStart"/>
+      <w:r>
+        <w:rPr>
+          <w:rFonts w:ascii="Roboto" w:hAnsi="Roboto"/>
+          <w:color w:val="2C2D30"/>
+          <w:sz w:val="23"/>
+          <w:szCs w:val="23"/>
+        </w:rPr>
+        <w:t>коринебактерий</w:t>
+      </w:r>
+      <w:proofErr w:type="spellEnd"/>
+      <w:r>
+        <w:rPr>
+          <w:rFonts w:ascii="Roboto" w:hAnsi="Roboto"/>
+          <w:color w:val="2C2D30"/>
+          <w:sz w:val="23"/>
+          <w:szCs w:val="23"/>
+        </w:rPr>
+        <w:t xml:space="preserve"> в чашке Петри увеличивается в два раза каждый час, а каждая капля антибиотика в первый час убивает 10 бактерий, во второй час — 9 бактерий, в следующий — 8 и так далее, пока антибиотик не перестанет действовать. Заметьте, что сначала число </w:t>
+      </w:r>
+      <w:proofErr w:type="spellStart"/>
+      <w:r>
+        <w:rPr>
+          <w:rFonts w:ascii="Roboto" w:hAnsi="Roboto"/>
+          <w:color w:val="2C2D30"/>
+          <w:sz w:val="23"/>
+          <w:szCs w:val="23"/>
+        </w:rPr>
+        <w:t>коринебактерий</w:t>
+      </w:r>
+      <w:proofErr w:type="spellEnd"/>
+      <w:r>
+        <w:rPr>
+          <w:rFonts w:ascii="Roboto" w:hAnsi="Roboto"/>
+          <w:color w:val="2C2D30"/>
+          <w:sz w:val="23"/>
+          <w:szCs w:val="23"/>
+        </w:rPr>
+        <w:t xml:space="preserve"> увеличивается, а затем действует антибиотик. Пользователь вашей программы вводит N и X, а программа печатает на экране, сколько бактерий останется в чашке Петри в конце каждого часа, до тех пор, пока не закончатся бактерии или антибиотик не перестанет действовать. Судьба человечества — в ваших руках. Обеспечьте контроль ввода.</w:t>
+      </w:r>
+      <w:r>
+        <w:rPr>
+          <w:rFonts w:ascii="Roboto" w:hAnsi="Roboto"/>
+          <w:color w:val="2C2D30"/>
+          <w:sz w:val="23"/>
+          <w:szCs w:val="23"/>
+        </w:rPr>
+        <w:br/>
+      </w:r>
+      <w:r>
+        <w:rPr>
+          <w:rFonts w:ascii="Roboto" w:hAnsi="Roboto"/>
+          <w:color w:val="2C2D30"/>
+          <w:sz w:val="23"/>
+          <w:szCs w:val="23"/>
+        </w:rPr>
+        <w:br/>
+      </w:r>
+      <w:r>
+        <w:rPr>
+          <w:rStyle w:val="a4"/>
+          <w:rFonts w:ascii="Roboto" w:hAnsi="Roboto"/>
+          <w:color w:val="2C2D30"/>
+          <w:sz w:val="23"/>
+          <w:szCs w:val="23"/>
+        </w:rPr>
+        <w:t>Пример выполнения</w:t>
+      </w:r>
+      <w:r>
+        <w:rPr>
+          <w:rFonts w:ascii="Roboto" w:hAnsi="Roboto"/>
+          <w:color w:val="2C2D30"/>
+          <w:sz w:val="23"/>
+          <w:szCs w:val="23"/>
+        </w:rPr>
+        <w:br/>
+      </w:r>
+      <w:r>
+        <w:rPr>
+          <w:rFonts w:ascii="Consolas" w:hAnsi="Consolas" w:cs="Courier New"/>
+          <w:color w:val="C7254E"/>
+          <w:sz w:val="20"/>
+          <w:szCs w:val="20"/>
+          <w:shd w:val="clear" w:color="auto" w:fill="F9F2F4"/>
+        </w:rPr>
+        <w:br/>
+      </w:r>
+      <w:r>
+        <w:rPr>
+          <w:rStyle w:val="HTML"/>
+          <w:rFonts w:ascii="Consolas" w:hAnsi="Consolas"/>
+          <w:color w:val="C7254E"/>
+          <w:shd w:val="clear" w:color="auto" w:fill="F9F2F4"/>
+        </w:rPr>
+        <w:t>Введите количество бактерий: 12</w:t>
+      </w:r>
+      <w:r>
+        <w:rPr>
+          <w:rFonts w:ascii="Consolas" w:hAnsi="Consolas" w:cs="Courier New"/>
+          <w:color w:val="C7254E"/>
+          <w:sz w:val="20"/>
+          <w:szCs w:val="20"/>
+          <w:shd w:val="clear" w:color="auto" w:fill="F9F2F4"/>
+        </w:rPr>
+        <w:br/>
+      </w:r>
+      <w:r>
+        <w:rPr>
+          <w:rStyle w:val="HTML"/>
+          <w:rFonts w:ascii="Consolas" w:hAnsi="Consolas"/>
+          <w:color w:val="C7254E"/>
+          <w:shd w:val="clear" w:color="auto" w:fill="F9F2F4"/>
+        </w:rPr>
+        <w:t>Введите количество антибиотика: 1</w:t>
+      </w:r>
+      <w:r>
+        <w:rPr>
+          <w:rFonts w:ascii="Consolas" w:hAnsi="Consolas" w:cs="Courier New"/>
+          <w:color w:val="C7254E"/>
+          <w:sz w:val="20"/>
+          <w:szCs w:val="20"/>
+          <w:shd w:val="clear" w:color="auto" w:fill="F9F2F4"/>
+        </w:rPr>
+        <w:br/>
+      </w:r>
+      <w:r>
+        <w:rPr>
+          <w:rStyle w:val="HTML"/>
+          <w:rFonts w:ascii="Consolas" w:hAnsi="Consolas"/>
+          <w:color w:val="C7254E"/>
+          <w:shd w:val="clear" w:color="auto" w:fill="F9F2F4"/>
+        </w:rPr>
+        <w:t>После 1 часа бактерий осталось 14</w:t>
+      </w:r>
+      <w:r>
+        <w:rPr>
+          <w:rFonts w:ascii="Consolas" w:hAnsi="Consolas" w:cs="Courier New"/>
+          <w:color w:val="C7254E"/>
+          <w:sz w:val="20"/>
+          <w:szCs w:val="20"/>
+          <w:shd w:val="clear" w:color="auto" w:fill="F9F2F4"/>
+        </w:rPr>
+        <w:br/>
+      </w:r>
+      <w:r>
+        <w:rPr>
+          <w:rStyle w:val="HTML"/>
+          <w:rFonts w:ascii="Consolas" w:hAnsi="Consolas"/>
+          <w:color w:val="C7254E"/>
+          <w:shd w:val="clear" w:color="auto" w:fill="F9F2F4"/>
+        </w:rPr>
+        <w:t>После 2 часа бактерий осталось 19</w:t>
+      </w:r>
+      <w:r>
+        <w:rPr>
+          <w:rFonts w:ascii="Consolas" w:hAnsi="Consolas" w:cs="Courier New"/>
+          <w:color w:val="C7254E"/>
+          <w:sz w:val="20"/>
+          <w:szCs w:val="20"/>
+          <w:shd w:val="clear" w:color="auto" w:fill="F9F2F4"/>
+        </w:rPr>
+        <w:br/>
+      </w:r>
+      <w:r>
+        <w:rPr>
+          <w:rStyle w:val="HTML"/>
+          <w:rFonts w:ascii="Consolas" w:hAnsi="Consolas"/>
+          <w:color w:val="C7254E"/>
+          <w:shd w:val="clear" w:color="auto" w:fill="F9F2F4"/>
+        </w:rPr>
+        <w:t>После 3 часа бактерий осталось 30</w:t>
+      </w:r>
+      <w:r>
+        <w:rPr>
+          <w:rFonts w:ascii="Consolas" w:hAnsi="Consolas" w:cs="Courier New"/>
+          <w:color w:val="C7254E"/>
+          <w:sz w:val="20"/>
+          <w:szCs w:val="20"/>
+          <w:shd w:val="clear" w:color="auto" w:fill="F9F2F4"/>
+        </w:rPr>
+        <w:br/>
+      </w:r>
+      <w:r>
+        <w:rPr>
+          <w:rStyle w:val="HTML"/>
+          <w:rFonts w:ascii="Consolas" w:hAnsi="Consolas"/>
+          <w:color w:val="C7254E"/>
+          <w:shd w:val="clear" w:color="auto" w:fill="F9F2F4"/>
+        </w:rPr>
+        <w:t>После 4 часа бактерий осталось 53</w:t>
+      </w:r>
+      <w:r>
+        <w:rPr>
+          <w:rFonts w:ascii="Consolas" w:hAnsi="Consolas" w:cs="Courier New"/>
+          <w:color w:val="C7254E"/>
+          <w:sz w:val="20"/>
+          <w:szCs w:val="20"/>
+          <w:shd w:val="clear" w:color="auto" w:fill="F9F2F4"/>
+        </w:rPr>
+        <w:br/>
+      </w:r>
+      <w:r>
+        <w:rPr>
+          <w:rStyle w:val="HTML"/>
+          <w:rFonts w:ascii="Consolas" w:hAnsi="Consolas"/>
+          <w:color w:val="C7254E"/>
+          <w:shd w:val="clear" w:color="auto" w:fill="F9F2F4"/>
+        </w:rPr>
+        <w:t>…</w:t>
+      </w:r>
+      <w:r>
+        <w:rPr>
+          <w:rFonts w:ascii="Consolas" w:hAnsi="Consolas" w:cs="Courier New"/>
+          <w:color w:val="C7254E"/>
+          <w:sz w:val="20"/>
+          <w:szCs w:val="20"/>
+          <w:shd w:val="clear" w:color="auto" w:fill="F9F2F4"/>
+        </w:rPr>
+        <w:br/>
+      </w:r>
+      <w:r>
+        <w:rPr>
+          <w:rFonts w:ascii="Roboto" w:hAnsi="Roboto"/>
+          <w:color w:val="2C2D30"/>
+          <w:sz w:val="23"/>
+          <w:szCs w:val="23"/>
+        </w:rPr>
+        <w:br/>
+      </w:r>
+      <w:r>
+        <w:rPr>
+          <w:rStyle w:val="a4"/>
+          <w:rFonts w:ascii="Roboto" w:hAnsi="Roboto"/>
+          <w:color w:val="2C2D30"/>
+          <w:sz w:val="23"/>
+          <w:szCs w:val="23"/>
+        </w:rPr>
+        <w:t>Что оценивается</w:t>
+      </w:r>
+      <w:r>
+        <w:rPr>
+          <w:rFonts w:ascii="Roboto" w:hAnsi="Roboto"/>
+          <w:color w:val="2C2D30"/>
+          <w:sz w:val="23"/>
+          <w:szCs w:val="23"/>
+        </w:rPr>
+        <w:br/>
+        <w:t>• Цикл не бесконечный.</w:t>
+      </w:r>
+      <w:r>
+        <w:rPr>
+          <w:rFonts w:ascii="Roboto" w:hAnsi="Roboto"/>
+          <w:color w:val="2C2D30"/>
+          <w:sz w:val="23"/>
+          <w:szCs w:val="23"/>
+        </w:rPr>
+        <w:br/>
+        <w:t>• Количество бактерий и антибиотика не становится отрицательным.</w:t>
+      </w:r>
+      <w:r>
+        <w:rPr>
+          <w:rFonts w:ascii="Roboto" w:hAnsi="Roboto"/>
+          <w:color w:val="2C2D30"/>
+          <w:sz w:val="23"/>
+          <w:szCs w:val="23"/>
+        </w:rPr>
+        <w:br/>
+        <w:t>• После того как количество антибиотики или бактерий становиться равным нулю выполнение программы должно быть завершено.</w:t>
+      </w:r>
+    </w:p>
+    <w:p>
+      <w:pPr>
+        <w:pStyle w:val="4"/>
+        <w:shd w:val="clear" w:color="auto" w:fill="FFFFFF"/>
+        <w:spacing w:before="0" w:beforeAutospacing="0" w:after="0" w:afterAutospacing="0" w:line="405" w:lineRule="atLeast"/>
+        <w:rPr>
+          <w:rFonts w:ascii="inherit" w:hAnsi="inherit"/>
+          <w:b w:val="0"/>
+          <w:bCs w:val="0"/>
+          <w:color w:val="2C2D30"/>
+          <w:sz w:val="26"/>
+          <w:szCs w:val="26"/>
+        </w:rPr>
+      </w:pPr>
+      <w:r>
+        <w:rPr>
+          <w:rFonts w:ascii="inherit" w:hAnsi="inherit"/>
+          <w:b w:val="0"/>
+          <w:bCs w:val="0"/>
+          <w:color w:val="2C2D30"/>
+          <w:sz w:val="26"/>
+          <w:szCs w:val="26"/>
+        </w:rPr>
+        <w:t>Задание 8. Ёлочка* (</w:t>
+      </w:r>
+      <w:r>
+        <w:rPr>
+          <w:rStyle w:val="a6"/>
+          <w:rFonts w:ascii="inherit" w:hAnsi="inherit"/>
+          <w:b w:val="0"/>
+          <w:bCs w:val="0"/>
+          <w:color w:val="2C2D30"/>
+          <w:sz w:val="26"/>
+          <w:szCs w:val="26"/>
+        </w:rPr>
+        <w:t>дополнительное задание</w:t>
+      </w:r>
+      <w:r>
+        <w:rPr>
+          <w:rFonts w:ascii="inherit" w:hAnsi="inherit"/>
+          <w:b w:val="0"/>
+          <w:bCs w:val="0"/>
+          <w:color w:val="2C2D30"/>
+          <w:sz w:val="26"/>
+          <w:szCs w:val="26"/>
+        </w:rPr>
+        <w:t>)</w:t>
+      </w:r>
+    </w:p>
+    <w:p>
+      <w:pPr>
+        <w:pStyle w:val="a3"/>
+        <w:shd w:val="clear" w:color="auto" w:fill="FFFFFF"/>
+        <w:spacing w:before="0" w:beforeAutospacing="0" w:after="0" w:afterAutospacing="0"/>
+        <w:rPr>
+          <w:rFonts w:ascii="Roboto" w:hAnsi="Roboto"/>
+          <w:color w:val="2C2D30"/>
+          <w:sz w:val="23"/>
+          <w:szCs w:val="23"/>
+        </w:rPr>
+      </w:pPr>
+      <w:r>
+        <w:rPr>
+          <w:rStyle w:val="a4"/>
+          <w:rFonts w:ascii="Roboto" w:hAnsi="Roboto"/>
+          <w:color w:val="2C2D30"/>
+          <w:sz w:val="23"/>
+          <w:szCs w:val="23"/>
+        </w:rPr>
+        <w:t>Что нужно сделать</w:t>
+      </w:r>
+      <w:r>
+        <w:rPr>
+          <w:rFonts w:ascii="Roboto" w:hAnsi="Roboto"/>
+          <w:color w:val="2C2D30"/>
+          <w:sz w:val="23"/>
+          <w:szCs w:val="23"/>
+        </w:rPr>
+        <w:br/>
+        <w:t>Напишите программу, которая выводит на экран равнобедренный треугольник, заполненный символами решётки «#». Пусть высота треугольника вводится пользователем. Обеспечьте контроль ввода.</w:t>
+      </w:r>
+      <w:r>
+        <w:rPr>
+          <w:rFonts w:ascii="Roboto" w:hAnsi="Roboto"/>
+          <w:color w:val="2C2D30"/>
+          <w:sz w:val="23"/>
+          <w:szCs w:val="23"/>
+        </w:rPr>
+        <w:br/>
+      </w:r>
+      <w:r>
+        <w:rPr>
+          <w:rFonts w:ascii="Roboto" w:hAnsi="Roboto"/>
+          <w:color w:val="2C2D30"/>
+          <w:sz w:val="23"/>
+          <w:szCs w:val="23"/>
+        </w:rPr>
+        <w:br/>
+      </w:r>
+      <w:r>
+        <w:rPr>
+          <w:rStyle w:val="a4"/>
+          <w:rFonts w:ascii="Roboto" w:hAnsi="Roboto"/>
+          <w:color w:val="2C2D30"/>
+          <w:sz w:val="23"/>
+          <w:szCs w:val="23"/>
+        </w:rPr>
+        <w:t>Пример выполнения</w:t>
+      </w:r>
+      <w:r>
+        <w:rPr>
+          <w:rFonts w:ascii="Roboto" w:hAnsi="Roboto"/>
+          <w:color w:val="2C2D30"/>
+          <w:sz w:val="23"/>
+          <w:szCs w:val="23"/>
+        </w:rPr>
+        <w:br/>
+      </w:r>
+      <w:r>
+        <w:rPr>
+          <w:rFonts w:ascii="Roboto" w:hAnsi="Roboto"/>
+          <w:noProof/>
+          <w:color w:val="2C2D30"/>
+          <w:sz w:val="23"/>
+          <w:szCs w:val="23"/>
+        </w:rPr>
+        <w:drawing>
+          <wp:inline distT="0" distB="0" distL="0" distR="0" wp14:anchorId="2CE8BC37" wp14:editId="2508E205">
+            <wp:extent cx="3057525" cy="1466850"/>
+            <wp:effectExtent l="0" t="0" r="9525" b="0"/>
+            <wp:docPr id="1980486712" name="Рисунок 1"/>
+            <wp:cNvGraphicFramePr>
+              <a:graphicFrameLocks xmlns:a="http://schemas.openxmlformats.org/drawingml/2006/main" noChangeAspect="1"/>
+            </wp:cNvGraphicFramePr>
+            <a:graphic xmlns:a="http://schemas.openxmlformats.org/drawingml/2006/main">
+              <a:graphicData uri="http://schemas.openxmlformats.org/drawingml/2006/picture">
+                <pic:pic xmlns:pic="http://schemas.openxmlformats.org/drawingml/2006/picture">
+                  <pic:nvPicPr>
+                    <pic:cNvPr id="0" name="Picture 6"/>
+                    <pic:cNvPicPr>
+                      <a:picLocks noChangeAspect="1" noChangeArrowheads="1"/>
+                    </pic:cNvPicPr>
+                  </pic:nvPicPr>
+                  <pic:blipFill>
+                    <a:blip r:embed="rId13">
+                      <a:extLst>
+                        <a:ext uri="{28A0092B-C50C-407E-A947-70E740481C1C}">
+                          <a14:useLocalDpi xmlns:a14="http://schemas.microsoft.com/office/drawing/2010/main" val="0"/>
+                        </a:ext>
+                      </a:extLst>
+                    </a:blip>
+                    <a:srcRect/>
+                    <a:stretch>
+                      <a:fillRect/>
+                    </a:stretch>
+                  </pic:blipFill>
+                  <pic:spPr bwMode="auto">
+                    <a:xfrm>
+                      <a:off x="0" y="0"/>
+                      <a:ext cx="3057525" cy="1466850"/>
+                    </a:xfrm>
+                    <a:prstGeom prst="rect">
+                      <a:avLst/>
+                    </a:prstGeom>
+                    <a:noFill/>
+                    <a:ln>
+                      <a:noFill/>
+                    </a:ln>
+                  </pic:spPr>
+                </pic:pic>
+              </a:graphicData>
+            </a:graphic>
+          </wp:inline>
+        </w:drawing>
+      </w:r>
+      <w:r>
+        <w:rPr>
+          <w:rFonts w:ascii="Roboto" w:hAnsi="Roboto"/>
+          <w:color w:val="2C2D30"/>
+          <w:sz w:val="23"/>
+          <w:szCs w:val="23"/>
+        </w:rPr>
+        <w:br/>
+      </w:r>
+      <w:r>
+        <w:rPr>
+          <w:rStyle w:val="a4"/>
+          <w:rFonts w:ascii="Roboto" w:hAnsi="Roboto"/>
+          <w:color w:val="2C2D30"/>
+          <w:sz w:val="23"/>
+          <w:szCs w:val="23"/>
+        </w:rPr>
+        <w:t>Рекомендации по выполнению</w:t>
+      </w:r>
+      <w:r>
+        <w:rPr>
+          <w:rFonts w:ascii="Roboto" w:hAnsi="Roboto"/>
+          <w:color w:val="2C2D30"/>
+          <w:sz w:val="23"/>
+          <w:szCs w:val="23"/>
+        </w:rPr>
+        <w:br/>
+        <w:t>• Решение можно организовать с помощью двух циклов, один для вывода пробельных символов, второй для вывода символа решётки.</w:t>
+      </w:r>
+    </w:p>
+    <w:p/>
+    <w:p/>
+    <w:p/>
+    <w:p/>
+    <w:p/>
     <w:sectPr>
       <w:pgSz w:w="11906" w:h="16838"/>
       <w:pgMar w:top="1134" w:right="850" w:bottom="1134" w:left="1701" w:header="708" w:footer="708" w:gutter="0"/>
@@ -5243,6 +9522,29 @@
       <w:szCs w:val="20"/>
     </w:rPr>
   </w:style>
+  <w:style w:type="character" w:styleId="a5">
+    <w:name w:val="Hyperlink"/>
+    <w:basedOn w:val="a0"/>
+    <w:uiPriority w:val="99"/>
+    <w:semiHidden/>
+    <w:unhideWhenUsed/>
+    <w:rsid w:val="00F766CB"/>
+    <w:rPr>
+      <w:color w:val="0000FF"/>
+      <w:u w:val="single"/>
+    </w:rPr>
+  </w:style>
+  <w:style w:type="character" w:styleId="a6">
+    <w:name w:val="Emphasis"/>
+    <w:basedOn w:val="a0"/>
+    <w:uiPriority w:val="20"/>
+    <w:qFormat/>
+    <w:rsid w:val="00F766CB"/>
+    <w:rPr>
+      <w:i/>
+      <w:iCs/>
+    </w:rPr>
+  </w:style>
 </w:styles>
 </file>
 

</xml_diff>